<commit_message>
Major upgrade to the breakpoint facility.
</commit_message>
<xml_diff>
--- a/Documentation/EightyOne Development Environment V2.1.docx
+++ b/Documentation/EightyOne Development Environment V2.1.docx
@@ -11,8 +11,8 @@
       </w:pPr>
       <w:bookmarkStart w:id="0" w:name="_Toc431058966"/>
       <w:bookmarkStart w:id="1" w:name="_Toc431148370"/>
-      <w:bookmarkStart w:id="2" w:name="OLE_LINK1"/>
-      <w:bookmarkStart w:id="3" w:name="OLE_LINK2"/>
+      <w:bookmarkStart w:id="2" w:name="OLE_LINK2"/>
+      <w:bookmarkStart w:id="3" w:name="OLE_LINK1"/>
       <w:proofErr w:type="spellStart"/>
       <w:r>
         <w:rPr>
@@ -81,7 +81,7 @@
           <w:r>
             <w:fldChar w:fldCharType="separate"/>
           </w:r>
-          <w:hyperlink w:anchor="_Toc483685951" w:history="1">
+          <w:hyperlink w:anchor="_Toc507888576" w:history="1">
             <w:r>
               <w:rPr>
                 <w:rStyle w:val="Hyperlink"/>
@@ -108,7 +108,7 @@
                 <w:noProof/>
                 <w:webHidden/>
               </w:rPr>
-              <w:instrText xml:space="preserve"> PAGEREF _Toc483685951 \h </w:instrText>
+              <w:instrText xml:space="preserve"> PAGEREF _Toc507888576 \h </w:instrText>
             </w:r>
             <w:r>
               <w:rPr>
@@ -128,7 +128,7 @@
                 <w:noProof/>
                 <w:webHidden/>
               </w:rPr>
-              <w:t>2</w:t>
+              <w:t>3</w:t>
             </w:r>
             <w:r>
               <w:rPr>
@@ -151,7 +151,7 @@
               <w:lang w:eastAsia="en-GB"/>
             </w:rPr>
           </w:pPr>
-          <w:hyperlink w:anchor="_Toc483685952" w:history="1">
+          <w:hyperlink w:anchor="_Toc507888577" w:history="1">
             <w:r>
               <w:rPr>
                 <w:rStyle w:val="Hyperlink"/>
@@ -178,7 +178,7 @@
                 <w:noProof/>
                 <w:webHidden/>
               </w:rPr>
-              <w:instrText xml:space="preserve"> PAGEREF _Toc483685952 \h </w:instrText>
+              <w:instrText xml:space="preserve"> PAGEREF _Toc507888577 \h </w:instrText>
             </w:r>
             <w:r>
               <w:rPr>
@@ -198,7 +198,7 @@
                 <w:noProof/>
                 <w:webHidden/>
               </w:rPr>
-              <w:t>3</w:t>
+              <w:t>4</w:t>
             </w:r>
             <w:r>
               <w:rPr>
@@ -221,7 +221,7 @@
               <w:lang w:eastAsia="en-GB"/>
             </w:rPr>
           </w:pPr>
-          <w:hyperlink w:anchor="_Toc483685953" w:history="1">
+          <w:hyperlink w:anchor="_Toc507888578" w:history="1">
             <w:r>
               <w:rPr>
                 <w:rStyle w:val="Hyperlink"/>
@@ -248,7 +248,7 @@
                 <w:noProof/>
                 <w:webHidden/>
               </w:rPr>
-              <w:instrText xml:space="preserve"> PAGEREF _Toc483685953 \h </w:instrText>
+              <w:instrText xml:space="preserve"> PAGEREF _Toc507888578 \h </w:instrText>
             </w:r>
             <w:r>
               <w:rPr>
@@ -268,7 +268,7 @@
                 <w:noProof/>
                 <w:webHidden/>
               </w:rPr>
-              <w:t>3</w:t>
+              <w:t>4</w:t>
             </w:r>
             <w:r>
               <w:rPr>
@@ -291,7 +291,7 @@
               <w:lang w:eastAsia="en-GB"/>
             </w:rPr>
           </w:pPr>
-          <w:hyperlink w:anchor="_Toc483685954" w:history="1">
+          <w:hyperlink w:anchor="_Toc507888579" w:history="1">
             <w:r>
               <w:rPr>
                 <w:rStyle w:val="Hyperlink"/>
@@ -318,7 +318,7 @@
                 <w:noProof/>
                 <w:webHidden/>
               </w:rPr>
-              <w:instrText xml:space="preserve"> PAGEREF _Toc483685954 \h </w:instrText>
+              <w:instrText xml:space="preserve"> PAGEREF _Toc507888579 \h </w:instrText>
             </w:r>
             <w:r>
               <w:rPr>
@@ -338,7 +338,7 @@
                 <w:noProof/>
                 <w:webHidden/>
               </w:rPr>
-              <w:t>3</w:t>
+              <w:t>4</w:t>
             </w:r>
             <w:r>
               <w:rPr>
@@ -361,7 +361,7 @@
               <w:lang w:eastAsia="en-GB"/>
             </w:rPr>
           </w:pPr>
-          <w:hyperlink w:anchor="_Toc483685955" w:history="1">
+          <w:hyperlink w:anchor="_Toc507888580" w:history="1">
             <w:r>
               <w:rPr>
                 <w:rStyle w:val="Hyperlink"/>
@@ -388,7 +388,7 @@
                 <w:noProof/>
                 <w:webHidden/>
               </w:rPr>
-              <w:instrText xml:space="preserve"> PAGEREF _Toc483685955 \h </w:instrText>
+              <w:instrText xml:space="preserve"> PAGEREF _Toc507888580 \h </w:instrText>
             </w:r>
             <w:r>
               <w:rPr>
@@ -408,7 +408,7 @@
                 <w:noProof/>
                 <w:webHidden/>
               </w:rPr>
-              <w:t>3</w:t>
+              <w:t>4</w:t>
             </w:r>
             <w:r>
               <w:rPr>
@@ -431,7 +431,7 @@
               <w:lang w:eastAsia="en-GB"/>
             </w:rPr>
           </w:pPr>
-          <w:hyperlink w:anchor="_Toc483685956" w:history="1">
+          <w:hyperlink w:anchor="_Toc507888581" w:history="1">
             <w:r>
               <w:rPr>
                 <w:rStyle w:val="Hyperlink"/>
@@ -458,7 +458,7 @@
                 <w:noProof/>
                 <w:webHidden/>
               </w:rPr>
-              <w:instrText xml:space="preserve"> PAGEREF _Toc483685956 \h </w:instrText>
+              <w:instrText xml:space="preserve"> PAGEREF _Toc507888581 \h </w:instrText>
             </w:r>
             <w:r>
               <w:rPr>
@@ -478,7 +478,7 @@
                 <w:noProof/>
                 <w:webHidden/>
               </w:rPr>
-              <w:t>4</w:t>
+              <w:t>5</w:t>
             </w:r>
             <w:r>
               <w:rPr>
@@ -501,7 +501,7 @@
               <w:lang w:eastAsia="en-GB"/>
             </w:rPr>
           </w:pPr>
-          <w:hyperlink w:anchor="_Toc483685957" w:history="1">
+          <w:hyperlink w:anchor="_Toc507888582" w:history="1">
             <w:r>
               <w:rPr>
                 <w:rStyle w:val="Hyperlink"/>
@@ -528,7 +528,7 @@
                 <w:noProof/>
                 <w:webHidden/>
               </w:rPr>
-              <w:instrText xml:space="preserve"> PAGEREF _Toc483685957 \h </w:instrText>
+              <w:instrText xml:space="preserve"> PAGEREF _Toc507888582 \h </w:instrText>
             </w:r>
             <w:r>
               <w:rPr>
@@ -548,7 +548,7 @@
                 <w:noProof/>
                 <w:webHidden/>
               </w:rPr>
-              <w:t>4</w:t>
+              <w:t>5</w:t>
             </w:r>
             <w:r>
               <w:rPr>
@@ -571,7 +571,7 @@
               <w:lang w:eastAsia="en-GB"/>
             </w:rPr>
           </w:pPr>
-          <w:hyperlink w:anchor="_Toc483685958" w:history="1">
+          <w:hyperlink w:anchor="_Toc507888583" w:history="1">
             <w:r>
               <w:rPr>
                 <w:rStyle w:val="Hyperlink"/>
@@ -598,7 +598,7 @@
                 <w:noProof/>
                 <w:webHidden/>
               </w:rPr>
-              <w:instrText xml:space="preserve"> PAGEREF _Toc483685958 \h </w:instrText>
+              <w:instrText xml:space="preserve"> PAGEREF _Toc507888583 \h </w:instrText>
             </w:r>
             <w:r>
               <w:rPr>
@@ -618,7 +618,7 @@
                 <w:noProof/>
                 <w:webHidden/>
               </w:rPr>
-              <w:t>5</w:t>
+              <w:t>6</w:t>
             </w:r>
             <w:r>
               <w:rPr>
@@ -641,7 +641,7 @@
               <w:lang w:eastAsia="en-GB"/>
             </w:rPr>
           </w:pPr>
-          <w:hyperlink w:anchor="_Toc483685959" w:history="1">
+          <w:hyperlink w:anchor="_Toc507888584" w:history="1">
             <w:r>
               <w:rPr>
                 <w:rStyle w:val="Hyperlink"/>
@@ -668,7 +668,7 @@
                 <w:noProof/>
                 <w:webHidden/>
               </w:rPr>
-              <w:instrText xml:space="preserve"> PAGEREF _Toc483685959 \h </w:instrText>
+              <w:instrText xml:space="preserve"> PAGEREF _Toc507888584 \h </w:instrText>
             </w:r>
             <w:r>
               <w:rPr>
@@ -688,7 +688,7 @@
                 <w:noProof/>
                 <w:webHidden/>
               </w:rPr>
-              <w:t>5</w:t>
+              <w:t>6</w:t>
             </w:r>
             <w:r>
               <w:rPr>
@@ -711,7 +711,7 @@
               <w:lang w:eastAsia="en-GB"/>
             </w:rPr>
           </w:pPr>
-          <w:hyperlink w:anchor="_Toc483685960" w:history="1">
+          <w:hyperlink w:anchor="_Toc507888585" w:history="1">
             <w:r>
               <w:rPr>
                 <w:rStyle w:val="Hyperlink"/>
@@ -738,7 +738,7 @@
                 <w:noProof/>
                 <w:webHidden/>
               </w:rPr>
-              <w:instrText xml:space="preserve"> PAGEREF _Toc483685960 \h </w:instrText>
+              <w:instrText xml:space="preserve"> PAGEREF _Toc507888585 \h </w:instrText>
             </w:r>
             <w:r>
               <w:rPr>
@@ -758,7 +758,7 @@
                 <w:noProof/>
                 <w:webHidden/>
               </w:rPr>
-              <w:t>6</w:t>
+              <w:t>7</w:t>
             </w:r>
             <w:r>
               <w:rPr>
@@ -781,7 +781,7 @@
               <w:lang w:eastAsia="en-GB"/>
             </w:rPr>
           </w:pPr>
-          <w:hyperlink w:anchor="_Toc483685961" w:history="1">
+          <w:hyperlink w:anchor="_Toc507888586" w:history="1">
             <w:r>
               <w:rPr>
                 <w:rStyle w:val="Hyperlink"/>
@@ -808,7 +808,7 @@
                 <w:noProof/>
                 <w:webHidden/>
               </w:rPr>
-              <w:instrText xml:space="preserve"> PAGEREF _Toc483685961 \h </w:instrText>
+              <w:instrText xml:space="preserve"> PAGEREF _Toc507888586 \h </w:instrText>
             </w:r>
             <w:r>
               <w:rPr>
@@ -828,7 +828,7 @@
                 <w:noProof/>
                 <w:webHidden/>
               </w:rPr>
-              <w:t>7</w:t>
+              <w:t>8</w:t>
             </w:r>
             <w:r>
               <w:rPr>
@@ -851,7 +851,7 @@
               <w:lang w:eastAsia="en-GB"/>
             </w:rPr>
           </w:pPr>
-          <w:hyperlink w:anchor="_Toc483685962" w:history="1">
+          <w:hyperlink w:anchor="_Toc507888587" w:history="1">
             <w:r>
               <w:rPr>
                 <w:rStyle w:val="Hyperlink"/>
@@ -878,7 +878,7 @@
                 <w:noProof/>
                 <w:webHidden/>
               </w:rPr>
-              <w:instrText xml:space="preserve"> PAGEREF _Toc483685962 \h </w:instrText>
+              <w:instrText xml:space="preserve"> PAGEREF _Toc507888587 \h </w:instrText>
             </w:r>
             <w:r>
               <w:rPr>
@@ -898,7 +898,7 @@
                 <w:noProof/>
                 <w:webHidden/>
               </w:rPr>
-              <w:t>7</w:t>
+              <w:t>8</w:t>
             </w:r>
             <w:r>
               <w:rPr>
@@ -921,7 +921,7 @@
               <w:lang w:eastAsia="en-GB"/>
             </w:rPr>
           </w:pPr>
-          <w:hyperlink w:anchor="_Toc483685963" w:history="1">
+          <w:hyperlink w:anchor="_Toc507888588" w:history="1">
             <w:r>
               <w:rPr>
                 <w:rStyle w:val="Hyperlink"/>
@@ -948,7 +948,7 @@
                 <w:noProof/>
                 <w:webHidden/>
               </w:rPr>
-              <w:instrText xml:space="preserve"> PAGEREF _Toc483685963 \h </w:instrText>
+              <w:instrText xml:space="preserve"> PAGEREF _Toc507888588 \h </w:instrText>
             </w:r>
             <w:r>
               <w:rPr>
@@ -968,7 +968,7 @@
                 <w:noProof/>
                 <w:webHidden/>
               </w:rPr>
-              <w:t>7</w:t>
+              <w:t>8</w:t>
             </w:r>
             <w:r>
               <w:rPr>
@@ -991,7 +991,7 @@
               <w:lang w:eastAsia="en-GB"/>
             </w:rPr>
           </w:pPr>
-          <w:hyperlink w:anchor="_Toc483685964" w:history="1">
+          <w:hyperlink w:anchor="_Toc507888589" w:history="1">
             <w:r>
               <w:rPr>
                 <w:rStyle w:val="Hyperlink"/>
@@ -1018,7 +1018,7 @@
                 <w:noProof/>
                 <w:webHidden/>
               </w:rPr>
-              <w:instrText xml:space="preserve"> PAGEREF _Toc483685964 \h </w:instrText>
+              <w:instrText xml:space="preserve"> PAGEREF _Toc507888589 \h </w:instrText>
             </w:r>
             <w:r>
               <w:rPr>
@@ -1038,7 +1038,7 @@
                 <w:noProof/>
                 <w:webHidden/>
               </w:rPr>
-              <w:t>7</w:t>
+              <w:t>8</w:t>
             </w:r>
             <w:r>
               <w:rPr>
@@ -1061,7 +1061,7 @@
               <w:lang w:eastAsia="en-GB"/>
             </w:rPr>
           </w:pPr>
-          <w:hyperlink w:anchor="_Toc483685965" w:history="1">
+          <w:hyperlink w:anchor="_Toc507888590" w:history="1">
             <w:r>
               <w:rPr>
                 <w:rStyle w:val="Hyperlink"/>
@@ -1088,7 +1088,7 @@
                 <w:noProof/>
                 <w:webHidden/>
               </w:rPr>
-              <w:instrText xml:space="preserve"> PAGEREF _Toc483685965 \h </w:instrText>
+              <w:instrText xml:space="preserve"> PAGEREF _Toc507888590 \h </w:instrText>
             </w:r>
             <w:r>
               <w:rPr>
@@ -1108,7 +1108,7 @@
                 <w:noProof/>
                 <w:webHidden/>
               </w:rPr>
-              <w:t>8</w:t>
+              <w:t>9</w:t>
             </w:r>
             <w:r>
               <w:rPr>
@@ -1131,7 +1131,7 @@
               <w:lang w:eastAsia="en-GB"/>
             </w:rPr>
           </w:pPr>
-          <w:hyperlink w:anchor="_Toc483685966" w:history="1">
+          <w:hyperlink w:anchor="_Toc507888591" w:history="1">
             <w:r>
               <w:rPr>
                 <w:rStyle w:val="Hyperlink"/>
@@ -1158,7 +1158,7 @@
                 <w:noProof/>
                 <w:webHidden/>
               </w:rPr>
-              <w:instrText xml:space="preserve"> PAGEREF _Toc483685966 \h </w:instrText>
+              <w:instrText xml:space="preserve"> PAGEREF _Toc507888591 \h </w:instrText>
             </w:r>
             <w:r>
               <w:rPr>
@@ -1178,7 +1178,7 @@
                 <w:noProof/>
                 <w:webHidden/>
               </w:rPr>
-              <w:t>8</w:t>
+              <w:t>9</w:t>
             </w:r>
             <w:r>
               <w:rPr>
@@ -1201,7 +1201,7 @@
               <w:lang w:eastAsia="en-GB"/>
             </w:rPr>
           </w:pPr>
-          <w:hyperlink w:anchor="_Toc483685967" w:history="1">
+          <w:hyperlink w:anchor="_Toc507888592" w:history="1">
             <w:r>
               <w:rPr>
                 <w:rStyle w:val="Hyperlink"/>
@@ -1228,7 +1228,7 @@
                 <w:noProof/>
                 <w:webHidden/>
               </w:rPr>
-              <w:instrText xml:space="preserve"> PAGEREF _Toc483685967 \h </w:instrText>
+              <w:instrText xml:space="preserve"> PAGEREF _Toc507888592 \h </w:instrText>
             </w:r>
             <w:r>
               <w:rPr>
@@ -1248,7 +1248,7 @@
                 <w:noProof/>
                 <w:webHidden/>
               </w:rPr>
-              <w:t>8</w:t>
+              <w:t>9</w:t>
             </w:r>
             <w:r>
               <w:rPr>
@@ -1271,7 +1271,7 @@
               <w:lang w:eastAsia="en-GB"/>
             </w:rPr>
           </w:pPr>
-          <w:hyperlink w:anchor="_Toc483685968" w:history="1">
+          <w:hyperlink w:anchor="_Toc507888593" w:history="1">
             <w:r>
               <w:rPr>
                 <w:rStyle w:val="Hyperlink"/>
@@ -1298,7 +1298,7 @@
                 <w:noProof/>
                 <w:webHidden/>
               </w:rPr>
-              <w:instrText xml:space="preserve"> PAGEREF _Toc483685968 \h </w:instrText>
+              <w:instrText xml:space="preserve"> PAGEREF _Toc507888593 \h </w:instrText>
             </w:r>
             <w:r>
               <w:rPr>
@@ -1318,7 +1318,77 @@
                 <w:noProof/>
                 <w:webHidden/>
               </w:rPr>
-              <w:t>8</w:t>
+              <w:t>9</w:t>
+            </w:r>
+            <w:r>
+              <w:rPr>
+                <w:noProof/>
+                <w:webHidden/>
+              </w:rPr>
+              <w:fldChar w:fldCharType="end"/>
+            </w:r>
+          </w:hyperlink>
+        </w:p>
+        <w:p>
+          <w:pPr>
+            <w:pStyle w:val="TOC3"/>
+            <w:tabs>
+              <w:tab w:val="right" w:leader="dot" w:pos="9182"/>
+            </w:tabs>
+            <w:rPr>
+              <w:rFonts w:eastAsiaTheme="minorEastAsia"/>
+              <w:noProof/>
+              <w:lang w:eastAsia="en-GB"/>
+            </w:rPr>
+          </w:pPr>
+          <w:hyperlink w:anchor="_Toc507888594" w:history="1">
+            <w:r>
+              <w:rPr>
+                <w:rStyle w:val="Hyperlink"/>
+                <w:noProof/>
+              </w:rPr>
+              <w:t>Test Builds</w:t>
+            </w:r>
+            <w:r>
+              <w:rPr>
+                <w:noProof/>
+                <w:webHidden/>
+              </w:rPr>
+              <w:tab/>
+            </w:r>
+            <w:r>
+              <w:rPr>
+                <w:noProof/>
+                <w:webHidden/>
+              </w:rPr>
+              <w:fldChar w:fldCharType="begin"/>
+            </w:r>
+            <w:r>
+              <w:rPr>
+                <w:noProof/>
+                <w:webHidden/>
+              </w:rPr>
+              <w:instrText xml:space="preserve"> PAGEREF _Toc507888594 \h </w:instrText>
+            </w:r>
+            <w:r>
+              <w:rPr>
+                <w:noProof/>
+                <w:webHidden/>
+              </w:rPr>
+            </w:r>
+            <w:r>
+              <w:rPr>
+                <w:noProof/>
+                <w:webHidden/>
+              </w:rPr>
+              <w:fldChar w:fldCharType="separate"/>
+            </w:r>
+            <w:r>
+              <w:rPr>
+                <w:noProof/>
+                <w:webHidden/>
+              </w:rPr>
+              <w:t>9</w:t>
             </w:r>
             <w:r>
               <w:rPr>
@@ -1341,7 +1411,7 @@
               <w:lang w:eastAsia="en-GB"/>
             </w:rPr>
           </w:pPr>
-          <w:hyperlink w:anchor="_Toc483685969" w:history="1">
+          <w:hyperlink w:anchor="_Toc507888595" w:history="1">
             <w:r>
               <w:rPr>
                 <w:rStyle w:val="Hyperlink"/>
@@ -1368,7 +1438,7 @@
                 <w:noProof/>
                 <w:webHidden/>
               </w:rPr>
-              <w:instrText xml:space="preserve"> PAGEREF _Toc483685969 \h </w:instrText>
+              <w:instrText xml:space="preserve"> PAGEREF _Toc507888595 \h </w:instrText>
             </w:r>
             <w:r>
               <w:rPr>
@@ -1388,7 +1458,7 @@
                 <w:noProof/>
                 <w:webHidden/>
               </w:rPr>
-              <w:t>8</w:t>
+              <w:t>10</w:t>
             </w:r>
             <w:r>
               <w:rPr>
@@ -1411,7 +1481,7 @@
               <w:lang w:eastAsia="en-GB"/>
             </w:rPr>
           </w:pPr>
-          <w:hyperlink w:anchor="_Toc483685970" w:history="1">
+          <w:hyperlink w:anchor="_Toc507888596" w:history="1">
             <w:r>
               <w:rPr>
                 <w:rStyle w:val="Hyperlink"/>
@@ -1438,7 +1508,7 @@
                 <w:noProof/>
                 <w:webHidden/>
               </w:rPr>
-              <w:instrText xml:space="preserve"> PAGEREF _Toc483685970 \h </w:instrText>
+              <w:instrText xml:space="preserve"> PAGEREF _Toc507888596 \h </w:instrText>
             </w:r>
             <w:r>
               <w:rPr>
@@ -1458,7 +1528,7 @@
                 <w:noProof/>
                 <w:webHidden/>
               </w:rPr>
-              <w:t>9</w:t>
+              <w:t>10</w:t>
             </w:r>
             <w:r>
               <w:rPr>
@@ -1481,7 +1551,7 @@
               <w:lang w:eastAsia="en-GB"/>
             </w:rPr>
           </w:pPr>
-          <w:hyperlink w:anchor="_Toc483685971" w:history="1">
+          <w:hyperlink w:anchor="_Toc507888597" w:history="1">
             <w:r>
               <w:rPr>
                 <w:rStyle w:val="Hyperlink"/>
@@ -1508,7 +1578,7 @@
                 <w:noProof/>
                 <w:webHidden/>
               </w:rPr>
-              <w:instrText xml:space="preserve"> PAGEREF _Toc483685971 \h </w:instrText>
+              <w:instrText xml:space="preserve"> PAGEREF _Toc507888597 \h </w:instrText>
             </w:r>
             <w:r>
               <w:rPr>
@@ -1528,7 +1598,7 @@
                 <w:noProof/>
                 <w:webHidden/>
               </w:rPr>
-              <w:t>9</w:t>
+              <w:t>10</w:t>
             </w:r>
             <w:r>
               <w:rPr>
@@ -1551,7 +1621,7 @@
               <w:lang w:eastAsia="en-GB"/>
             </w:rPr>
           </w:pPr>
-          <w:hyperlink w:anchor="_Toc483685972" w:history="1">
+          <w:hyperlink w:anchor="_Toc507888598" w:history="1">
             <w:r>
               <w:rPr>
                 <w:rStyle w:val="Hyperlink"/>
@@ -1578,7 +1648,7 @@
                 <w:noProof/>
                 <w:webHidden/>
               </w:rPr>
-              <w:instrText xml:space="preserve"> PAGEREF _Toc483685972 \h </w:instrText>
+              <w:instrText xml:space="preserve"> PAGEREF _Toc507888598 \h </w:instrText>
             </w:r>
             <w:r>
               <w:rPr>
@@ -1598,7 +1668,7 @@
                 <w:noProof/>
                 <w:webHidden/>
               </w:rPr>
-              <w:t>10</w:t>
+              <w:t>11</w:t>
             </w:r>
             <w:r>
               <w:rPr>
@@ -1621,7 +1691,7 @@
               <w:lang w:eastAsia="en-GB"/>
             </w:rPr>
           </w:pPr>
-          <w:hyperlink w:anchor="_Toc483685973" w:history="1">
+          <w:hyperlink w:anchor="_Toc507888599" w:history="1">
             <w:r>
               <w:rPr>
                 <w:rStyle w:val="Hyperlink"/>
@@ -1648,7 +1718,7 @@
                 <w:noProof/>
                 <w:webHidden/>
               </w:rPr>
-              <w:instrText xml:space="preserve"> PAGEREF _Toc483685973 \h </w:instrText>
+              <w:instrText xml:space="preserve"> PAGEREF _Toc507888599 \h </w:instrText>
             </w:r>
             <w:r>
               <w:rPr>
@@ -1668,7 +1738,7 @@
                 <w:noProof/>
                 <w:webHidden/>
               </w:rPr>
-              <w:t>10</w:t>
+              <w:t>11</w:t>
             </w:r>
             <w:r>
               <w:rPr>
@@ -1691,7 +1761,7 @@
               <w:lang w:eastAsia="en-GB"/>
             </w:rPr>
           </w:pPr>
-          <w:hyperlink w:anchor="_Toc483685974" w:history="1">
+          <w:hyperlink w:anchor="_Toc507888600" w:history="1">
             <w:r>
               <w:rPr>
                 <w:rStyle w:val="Hyperlink"/>
@@ -1718,7 +1788,7 @@
                 <w:noProof/>
                 <w:webHidden/>
               </w:rPr>
-              <w:instrText xml:space="preserve"> PAGEREF _Toc483685974 \h </w:instrText>
+              <w:instrText xml:space="preserve"> PAGEREF _Toc507888600 \h </w:instrText>
             </w:r>
             <w:r>
               <w:rPr>
@@ -1738,7 +1808,7 @@
                 <w:noProof/>
                 <w:webHidden/>
               </w:rPr>
-              <w:t>10</w:t>
+              <w:t>11</w:t>
             </w:r>
             <w:r>
               <w:rPr>
@@ -1761,7 +1831,7 @@
               <w:lang w:eastAsia="en-GB"/>
             </w:rPr>
           </w:pPr>
-          <w:hyperlink w:anchor="_Toc483685975" w:history="1">
+          <w:hyperlink w:anchor="_Toc507888601" w:history="1">
             <w:r>
               <w:rPr>
                 <w:rStyle w:val="Hyperlink"/>
@@ -1788,7 +1858,7 @@
                 <w:noProof/>
                 <w:webHidden/>
               </w:rPr>
-              <w:instrText xml:space="preserve"> PAGEREF _Toc483685975 \h </w:instrText>
+              <w:instrText xml:space="preserve"> PAGEREF _Toc507888601 \h </w:instrText>
             </w:r>
             <w:r>
               <w:rPr>
@@ -1808,7 +1878,7 @@
                 <w:noProof/>
                 <w:webHidden/>
               </w:rPr>
-              <w:t>10</w:t>
+              <w:t>11</w:t>
             </w:r>
             <w:r>
               <w:rPr>
@@ -1831,7 +1901,7 @@
               <w:lang w:eastAsia="en-GB"/>
             </w:rPr>
           </w:pPr>
-          <w:hyperlink w:anchor="_Toc483685976" w:history="1">
+          <w:hyperlink w:anchor="_Toc507888602" w:history="1">
             <w:r>
               <w:rPr>
                 <w:rStyle w:val="Hyperlink"/>
@@ -1858,7 +1928,7 @@
                 <w:noProof/>
                 <w:webHidden/>
               </w:rPr>
-              <w:instrText xml:space="preserve"> PAGEREF _Toc483685976 \h </w:instrText>
+              <w:instrText xml:space="preserve"> PAGEREF _Toc507888602 \h </w:instrText>
             </w:r>
             <w:r>
               <w:rPr>
@@ -1878,7 +1948,7 @@
                 <w:noProof/>
                 <w:webHidden/>
               </w:rPr>
-              <w:t>10</w:t>
+              <w:t>11</w:t>
             </w:r>
             <w:r>
               <w:rPr>
@@ -1901,7 +1971,7 @@
               <w:lang w:eastAsia="en-GB"/>
             </w:rPr>
           </w:pPr>
-          <w:hyperlink w:anchor="_Toc483685977" w:history="1">
+          <w:hyperlink w:anchor="_Toc507888603" w:history="1">
             <w:r>
               <w:rPr>
                 <w:rStyle w:val="Hyperlink"/>
@@ -1928,7 +1998,7 @@
                 <w:noProof/>
                 <w:webHidden/>
               </w:rPr>
-              <w:instrText xml:space="preserve"> PAGEREF _Toc483685977 \h </w:instrText>
+              <w:instrText xml:space="preserve"> PAGEREF _Toc507888603 \h </w:instrText>
             </w:r>
             <w:r>
               <w:rPr>
@@ -1948,7 +2018,7 @@
                 <w:noProof/>
                 <w:webHidden/>
               </w:rPr>
-              <w:t>10</w:t>
+              <w:t>11</w:t>
             </w:r>
             <w:r>
               <w:rPr>
@@ -1971,7 +2041,7 @@
               <w:lang w:eastAsia="en-GB"/>
             </w:rPr>
           </w:pPr>
-          <w:hyperlink w:anchor="_Toc483685978" w:history="1">
+          <w:hyperlink w:anchor="_Toc507888604" w:history="1">
             <w:r>
               <w:rPr>
                 <w:rStyle w:val="Hyperlink"/>
@@ -1998,7 +2068,7 @@
                 <w:noProof/>
                 <w:webHidden/>
               </w:rPr>
-              <w:instrText xml:space="preserve"> PAGEREF _Toc483685978 \h </w:instrText>
+              <w:instrText xml:space="preserve"> PAGEREF _Toc507888604 \h </w:instrText>
             </w:r>
             <w:r>
               <w:rPr>
@@ -2018,7 +2088,7 @@
                 <w:noProof/>
                 <w:webHidden/>
               </w:rPr>
-              <w:t>10</w:t>
+              <w:t>11</w:t>
             </w:r>
             <w:r>
               <w:rPr>
@@ -2041,7 +2111,7 @@
               <w:lang w:eastAsia="en-GB"/>
             </w:rPr>
           </w:pPr>
-          <w:hyperlink w:anchor="_Toc483685979" w:history="1">
+          <w:hyperlink w:anchor="_Toc507888605" w:history="1">
             <w:r>
               <w:rPr>
                 <w:rStyle w:val="Hyperlink"/>
@@ -2068,7 +2138,7 @@
                 <w:noProof/>
                 <w:webHidden/>
               </w:rPr>
-              <w:instrText xml:space="preserve"> PAGEREF _Toc483685979 \h </w:instrText>
+              <w:instrText xml:space="preserve"> PAGEREF _Toc507888605 \h </w:instrText>
             </w:r>
             <w:r>
               <w:rPr>
@@ -2088,7 +2158,7 @@
                 <w:noProof/>
                 <w:webHidden/>
               </w:rPr>
-              <w:t>11</w:t>
+              <w:t>12</w:t>
             </w:r>
             <w:r>
               <w:rPr>
@@ -2111,7 +2181,7 @@
               <w:lang w:eastAsia="en-GB"/>
             </w:rPr>
           </w:pPr>
-          <w:hyperlink w:anchor="_Toc483685980" w:history="1">
+          <w:hyperlink w:anchor="_Toc507888606" w:history="1">
             <w:r>
               <w:rPr>
                 <w:rStyle w:val="Hyperlink"/>
@@ -2138,7 +2208,7 @@
                 <w:noProof/>
                 <w:webHidden/>
               </w:rPr>
-              <w:instrText xml:space="preserve"> PAGEREF _Toc483685980 \h </w:instrText>
+              <w:instrText xml:space="preserve"> PAGEREF _Toc507888606 \h </w:instrText>
             </w:r>
             <w:r>
               <w:rPr>
@@ -2158,7 +2228,7 @@
                 <w:noProof/>
                 <w:webHidden/>
               </w:rPr>
-              <w:t>11</w:t>
+              <w:t>12</w:t>
             </w:r>
             <w:r>
               <w:rPr>
@@ -2181,7 +2251,7 @@
               <w:lang w:eastAsia="en-GB"/>
             </w:rPr>
           </w:pPr>
-          <w:hyperlink w:anchor="_Toc483685981" w:history="1">
+          <w:hyperlink w:anchor="_Toc507888607" w:history="1">
             <w:r>
               <w:rPr>
                 <w:rStyle w:val="Hyperlink"/>
@@ -2208,7 +2278,7 @@
                 <w:noProof/>
                 <w:webHidden/>
               </w:rPr>
-              <w:instrText xml:space="preserve"> PAGEREF _Toc483685981 \h </w:instrText>
+              <w:instrText xml:space="preserve"> PAGEREF _Toc507888607 \h </w:instrText>
             </w:r>
             <w:r>
               <w:rPr>
@@ -2228,7 +2298,7 @@
                 <w:noProof/>
                 <w:webHidden/>
               </w:rPr>
-              <w:t>11</w:t>
+              <w:t>12</w:t>
             </w:r>
             <w:r>
               <w:rPr>
@@ -2241,6 +2311,7 @@
         </w:p>
         <w:p>
           <w:r>
+            <w:lastRenderedPageBreak/>
             <w:fldChar w:fldCharType="end"/>
           </w:r>
         </w:p>
@@ -2251,7 +2322,7 @@
         <w:pStyle w:val="Heading1"/>
       </w:pPr>
       <w:bookmarkStart w:id="4" w:name="_Toc431148371"/>
-      <w:bookmarkStart w:id="5" w:name="_Toc483685951"/>
+      <w:bookmarkStart w:id="5" w:name="_Toc507888576"/>
       <w:r>
         <w:lastRenderedPageBreak/>
         <w:t>Introduction</w:t>
@@ -2889,7 +2960,7 @@
       <w:pPr>
         <w:pStyle w:val="Heading1"/>
       </w:pPr>
-      <w:bookmarkStart w:id="6" w:name="_Toc483685952"/>
+      <w:bookmarkStart w:id="6" w:name="_Toc507888577"/>
       <w:r>
         <w:lastRenderedPageBreak/>
         <w:t xml:space="preserve">Development Environment </w:t>
@@ -2906,7 +2977,7 @@
       <w:bookmarkStart w:id="7" w:name="_Toc431058974"/>
       <w:bookmarkStart w:id="8" w:name="_Toc431148374"/>
       <w:bookmarkStart w:id="9" w:name="_Toc431058969"/>
-      <w:bookmarkStart w:id="10" w:name="_Toc483685953"/>
+      <w:bookmarkStart w:id="10" w:name="_Toc507888578"/>
       <w:r>
         <w:t xml:space="preserve">Copy the </w:t>
       </w:r>
@@ -3032,7 +3103,7 @@
         <w:pStyle w:val="Heading2"/>
       </w:pPr>
       <w:bookmarkStart w:id="11" w:name="_Toc431148375"/>
-      <w:bookmarkStart w:id="12" w:name="_Toc483685954"/>
+      <w:bookmarkStart w:id="12" w:name="_Toc507888579"/>
       <w:r>
         <w:t xml:space="preserve">Download </w:t>
       </w:r>
@@ -3177,7 +3248,7 @@
         <w:pStyle w:val="Heading2"/>
       </w:pPr>
       <w:bookmarkStart w:id="13" w:name="_Toc431148376"/>
-      <w:bookmarkStart w:id="14" w:name="_Toc483685955"/>
+      <w:bookmarkStart w:id="14" w:name="_Toc507888580"/>
       <w:r>
         <w:t xml:space="preserve">Install </w:t>
       </w:r>
@@ -4167,7 +4238,7 @@
       <w:bookmarkStart w:id="15" w:name="_Toc431058970"/>
       <w:bookmarkStart w:id="16" w:name="_Toc431148377"/>
       <w:bookmarkStart w:id="17" w:name="_Toc431058979"/>
-      <w:bookmarkStart w:id="18" w:name="_Toc483685956"/>
+      <w:bookmarkStart w:id="18" w:name="_Toc507888581"/>
       <w:r>
         <w:t>Install</w:t>
       </w:r>
@@ -4567,7 +4638,7 @@
       <w:bookmarkStart w:id="19" w:name="_Toc431058971"/>
       <w:bookmarkStart w:id="20" w:name="_Toc431148378"/>
       <w:bookmarkStart w:id="21" w:name="_Toc435563953"/>
-      <w:bookmarkStart w:id="22" w:name="_Toc483685957"/>
+      <w:bookmarkStart w:id="22" w:name="_Toc507888582"/>
       <w:r>
         <w:t xml:space="preserve">Install </w:t>
       </w:r>
@@ -4715,19 +4786,17 @@
         </w:rPr>
         <w:t>\OffBtn97\</w:t>
       </w:r>
-      <w:bookmarkStart w:id="23" w:name="_GoBack"/>
-      <w:bookmarkEnd w:id="23"/>
-    </w:p>
-    <w:p>
-      <w:pPr>
-        <w:pStyle w:val="ListParagraph"/>
-        <w:numPr>
-          <w:ilvl w:val="0"/>
-          <w:numId w:val="4"/>
-        </w:numPr>
-        <w:ind w:left="709" w:hanging="357"/>
-      </w:pPr>
-      <w:bookmarkStart w:id="24" w:name="_Toc431058972"/>
+    </w:p>
+    <w:p>
+      <w:pPr>
+        <w:pStyle w:val="ListParagraph"/>
+        <w:numPr>
+          <w:ilvl w:val="0"/>
+          <w:numId w:val="4"/>
+        </w:numPr>
+        <w:ind w:left="709" w:hanging="357"/>
+      </w:pPr>
+      <w:bookmarkStart w:id="23" w:name="_Toc431058972"/>
       <w:r>
         <w:lastRenderedPageBreak/>
         <w:t>Using the desktop shortcut, run Borland C++ Builder 5</w:t>
@@ -4925,9 +4994,9 @@
       <w:pPr>
         <w:pStyle w:val="Heading2"/>
       </w:pPr>
-      <w:bookmarkStart w:id="25" w:name="_Toc431148379"/>
-      <w:bookmarkStart w:id="26" w:name="_Toc435563954"/>
-      <w:bookmarkStart w:id="27" w:name="_Toc483685958"/>
+      <w:bookmarkStart w:id="24" w:name="_Toc431148379"/>
+      <w:bookmarkStart w:id="25" w:name="_Toc435563954"/>
+      <w:bookmarkStart w:id="26" w:name="_Toc507888583"/>
       <w:r>
         <w:t xml:space="preserve">Install </w:t>
       </w:r>
@@ -4943,557 +5012,557 @@
       <w:r>
         <w:t>]</w:t>
       </w:r>
+      <w:bookmarkEnd w:id="23"/>
       <w:bookmarkEnd w:id="24"/>
       <w:bookmarkEnd w:id="25"/>
       <w:bookmarkEnd w:id="26"/>
+    </w:p>
+    <w:p>
+      <w:pPr>
+        <w:pStyle w:val="ListParagraph"/>
+        <w:numPr>
+          <w:ilvl w:val="0"/>
+          <w:numId w:val="4"/>
+        </w:numPr>
+        <w:ind w:left="709" w:hanging="357"/>
+      </w:pPr>
+      <w:r>
+        <w:t xml:space="preserve">Using Windows Explorer, browse to </w:t>
+      </w:r>
+      <w:r>
+        <w:rPr>
+          <w:i/>
+        </w:rPr>
+        <w:t>C:\Borland\CBuilder5\Projects\</w:t>
+      </w:r>
+      <w:r>
+        <w:t xml:space="preserve"> and create a subfolder named </w:t>
+      </w:r>
+      <w:proofErr w:type="spellStart"/>
+      <w:r>
+        <w:rPr>
+          <w:i/>
+        </w:rPr>
+        <w:t>Intermed</w:t>
+      </w:r>
+      <w:proofErr w:type="spellEnd"/>
+    </w:p>
+    <w:p>
+      <w:pPr>
+        <w:pStyle w:val="ListParagraph"/>
+        <w:numPr>
+          <w:ilvl w:val="0"/>
+          <w:numId w:val="4"/>
+        </w:numPr>
+        <w:ind w:left="709" w:hanging="357"/>
+      </w:pPr>
+      <w:r>
+        <w:t>Extract</w:t>
+      </w:r>
+      <w:r>
+        <w:t>, selecting to copy without encryption</w:t>
+      </w:r>
+      <w:r>
+        <w:t xml:space="preserve"> when prompted</w:t>
+      </w:r>
+      <w:r>
+        <w:t>,</w:t>
+      </w:r>
+      <w:r>
+        <w:br/>
+      </w:r>
+      <w:r>
+        <w:rPr>
+          <w:i/>
+        </w:rPr>
+        <w:t>C:\EightyOne\Installation Files\Theme Manager\TMSource</w:t>
+      </w:r>
+      <w:r>
+        <w:rPr>
+          <w:i/>
+        </w:rPr>
+        <w:t>O</w:t>
+      </w:r>
+      <w:r>
+        <w:rPr>
+          <w:i/>
+        </w:rPr>
+        <w:t>nly.zip</w:t>
+      </w:r>
+      <w:r>
+        <w:rPr>
+          <w:i/>
+        </w:rPr>
+        <w:br/>
+      </w:r>
+      <w:r>
+        <w:t>to</w:t>
+      </w:r>
+      <w:r>
+        <w:br/>
+      </w:r>
+      <w:r>
+        <w:rPr>
+          <w:i/>
+        </w:rPr>
+        <w:t>C:\EightyOne\</w:t>
+      </w:r>
+      <w:r>
+        <w:rPr>
+          <w:i/>
+        </w:rPr>
+        <w:t>Components\Theme Manager\</w:t>
+      </w:r>
+    </w:p>
+    <w:p>
+      <w:pPr>
+        <w:pStyle w:val="ListParagraph"/>
+        <w:numPr>
+          <w:ilvl w:val="0"/>
+          <w:numId w:val="4"/>
+        </w:numPr>
+        <w:ind w:left="709" w:hanging="357"/>
+      </w:pPr>
+      <w:r>
+        <w:t>Using the desktop shortcut, run Borland C++ Builder 5</w:t>
+      </w:r>
+    </w:p>
+    <w:p>
+      <w:pPr>
+        <w:pStyle w:val="ListParagraph"/>
+        <w:numPr>
+          <w:ilvl w:val="0"/>
+          <w:numId w:val="4"/>
+        </w:numPr>
+        <w:ind w:left="709" w:hanging="357"/>
+      </w:pPr>
+      <w:r>
+        <w:t>From the File menu, select Open Project</w:t>
+      </w:r>
+    </w:p>
+    <w:p>
+      <w:pPr>
+        <w:pStyle w:val="ListParagraph"/>
+        <w:numPr>
+          <w:ilvl w:val="0"/>
+          <w:numId w:val="4"/>
+        </w:numPr>
+        <w:ind w:left="709" w:hanging="357"/>
+      </w:pPr>
+      <w:r>
+        <w:t xml:space="preserve">Browse to </w:t>
+      </w:r>
+      <w:r>
+        <w:rPr>
+          <w:i/>
+        </w:rPr>
+        <w:t>C:\EightyOne\</w:t>
+      </w:r>
+      <w:r>
+        <w:rPr>
+          <w:i/>
+        </w:rPr>
+        <w:t>Components\</w:t>
+      </w:r>
+      <w:r>
+        <w:rPr>
+          <w:i/>
+        </w:rPr>
+        <w:t>Theme Manager</w:t>
+      </w:r>
+      <w:r>
+        <w:rPr>
+          <w:i/>
+        </w:rPr>
+        <w:t>\</w:t>
+      </w:r>
+      <w:proofErr w:type="spellStart"/>
+      <w:r>
+        <w:rPr>
+          <w:i/>
+        </w:rPr>
+        <w:t>TMSourceOnly</w:t>
+      </w:r>
+      <w:proofErr w:type="spellEnd"/>
+      <w:r>
+        <w:rPr>
+          <w:i/>
+        </w:rPr>
+        <w:t>\</w:t>
+      </w:r>
+      <w:proofErr w:type="spellStart"/>
+      <w:r>
+        <w:rPr>
+          <w:i/>
+        </w:rPr>
+        <w:t>CBuilder</w:t>
+      </w:r>
+      <w:proofErr w:type="spellEnd"/>
+      <w:r>
+        <w:rPr>
+          <w:i/>
+        </w:rPr>
+        <w:t>\</w:t>
+      </w:r>
+    </w:p>
+    <w:p>
+      <w:pPr>
+        <w:pStyle w:val="ListParagraph"/>
+        <w:numPr>
+          <w:ilvl w:val="0"/>
+          <w:numId w:val="4"/>
+        </w:numPr>
+        <w:ind w:left="709" w:hanging="357"/>
+      </w:pPr>
+      <w:r>
+        <w:t xml:space="preserve">Select </w:t>
+      </w:r>
+      <w:r>
+        <w:rPr>
+          <w:i/>
+        </w:rPr>
+        <w:t>ThemeManagerC5.bpk</w:t>
+      </w:r>
+      <w:r>
+        <w:t xml:space="preserve"> and click </w:t>
+      </w:r>
+      <w:r>
+        <w:rPr>
+          <w:b/>
+        </w:rPr>
+        <w:t>Open</w:t>
+      </w:r>
+    </w:p>
+    <w:p>
+      <w:pPr>
+        <w:pStyle w:val="ListParagraph"/>
+        <w:numPr>
+          <w:ilvl w:val="0"/>
+          <w:numId w:val="4"/>
+        </w:numPr>
+        <w:ind w:left="709" w:hanging="357"/>
+      </w:pPr>
+      <w:r>
+        <w:t xml:space="preserve">Click </w:t>
+      </w:r>
+      <w:r>
+        <w:rPr>
+          <w:b/>
+        </w:rPr>
+        <w:t>Compile</w:t>
+      </w:r>
+    </w:p>
+    <w:p>
+      <w:pPr>
+        <w:pStyle w:val="ListParagraph"/>
+        <w:numPr>
+          <w:ilvl w:val="0"/>
+          <w:numId w:val="4"/>
+        </w:numPr>
+        <w:ind w:left="709" w:hanging="357"/>
+      </w:pPr>
+      <w:r>
+        <w:t xml:space="preserve">Click </w:t>
+      </w:r>
+      <w:r>
+        <w:rPr>
+          <w:b/>
+        </w:rPr>
+        <w:t>OK</w:t>
+      </w:r>
+    </w:p>
+    <w:p>
+      <w:pPr>
+        <w:pStyle w:val="ListParagraph"/>
+        <w:numPr>
+          <w:ilvl w:val="0"/>
+          <w:numId w:val="4"/>
+        </w:numPr>
+        <w:ind w:left="709" w:hanging="357"/>
+      </w:pPr>
+      <w:r>
+        <w:t>Close the Package window</w:t>
+      </w:r>
+    </w:p>
+    <w:p>
+      <w:pPr>
+        <w:pStyle w:val="ListParagraph"/>
+        <w:numPr>
+          <w:ilvl w:val="0"/>
+          <w:numId w:val="4"/>
+        </w:numPr>
+        <w:ind w:left="709" w:hanging="357"/>
+      </w:pPr>
+      <w:r>
+        <w:t xml:space="preserve">Click </w:t>
+      </w:r>
+      <w:r>
+        <w:rPr>
+          <w:b/>
+        </w:rPr>
+        <w:t>No</w:t>
+      </w:r>
+      <w:r>
+        <w:t xml:space="preserve"> when prompted to save changes</w:t>
+      </w:r>
+    </w:p>
+    <w:p>
+      <w:pPr>
+        <w:pStyle w:val="ListParagraph"/>
+        <w:numPr>
+          <w:ilvl w:val="0"/>
+          <w:numId w:val="4"/>
+        </w:numPr>
+        <w:ind w:left="709" w:hanging="357"/>
+      </w:pPr>
+      <w:r>
+        <w:t>From the File menu, select Open Project</w:t>
+      </w:r>
+    </w:p>
+    <w:p>
+      <w:pPr>
+        <w:pStyle w:val="ListParagraph"/>
+        <w:numPr>
+          <w:ilvl w:val="0"/>
+          <w:numId w:val="4"/>
+        </w:numPr>
+        <w:ind w:left="709" w:hanging="357"/>
+      </w:pPr>
+      <w:r>
+        <w:t xml:space="preserve">Browse to </w:t>
+      </w:r>
+      <w:r>
+        <w:rPr>
+          <w:i/>
+        </w:rPr>
+        <w:t>C:\EightyOne</w:t>
+      </w:r>
+      <w:r>
+        <w:rPr>
+          <w:i/>
+        </w:rPr>
+        <w:t>\</w:t>
+      </w:r>
+      <w:r>
+        <w:rPr>
+          <w:i/>
+        </w:rPr>
+        <w:t>Components\</w:t>
+      </w:r>
+      <w:r>
+        <w:rPr>
+          <w:i/>
+        </w:rPr>
+        <w:t>Theme Manager</w:t>
+      </w:r>
+      <w:r>
+        <w:rPr>
+          <w:i/>
+        </w:rPr>
+        <w:t>\</w:t>
+      </w:r>
+      <w:proofErr w:type="spellStart"/>
+      <w:r>
+        <w:rPr>
+          <w:i/>
+        </w:rPr>
+        <w:t>TMSourceOnly</w:t>
+      </w:r>
+      <w:proofErr w:type="spellEnd"/>
+      <w:r>
+        <w:rPr>
+          <w:i/>
+        </w:rPr>
+        <w:t>\</w:t>
+      </w:r>
+      <w:proofErr w:type="spellStart"/>
+      <w:r>
+        <w:rPr>
+          <w:i/>
+        </w:rPr>
+        <w:t>CBuilder</w:t>
+      </w:r>
+      <w:proofErr w:type="spellEnd"/>
+      <w:r>
+        <w:rPr>
+          <w:i/>
+        </w:rPr>
+        <w:t>\</w:t>
+      </w:r>
+    </w:p>
+    <w:p>
+      <w:pPr>
+        <w:pStyle w:val="ListParagraph"/>
+        <w:numPr>
+          <w:ilvl w:val="0"/>
+          <w:numId w:val="4"/>
+        </w:numPr>
+        <w:ind w:left="709" w:hanging="357"/>
+      </w:pPr>
+      <w:r>
+        <w:t xml:space="preserve">Select </w:t>
+      </w:r>
+      <w:r>
+        <w:rPr>
+          <w:i/>
+        </w:rPr>
+        <w:t>ThemeManagerC5</w:t>
+      </w:r>
+      <w:r>
+        <w:rPr>
+          <w:i/>
+        </w:rPr>
+        <w:t>D</w:t>
+      </w:r>
+      <w:r>
+        <w:rPr>
+          <w:i/>
+        </w:rPr>
+        <w:t>.bpk</w:t>
+      </w:r>
+      <w:r>
+        <w:t xml:space="preserve"> and click </w:t>
+      </w:r>
+      <w:r>
+        <w:rPr>
+          <w:b/>
+        </w:rPr>
+        <w:t>Open</w:t>
+      </w:r>
+    </w:p>
+    <w:p>
+      <w:pPr>
+        <w:pStyle w:val="ListParagraph"/>
+        <w:numPr>
+          <w:ilvl w:val="0"/>
+          <w:numId w:val="4"/>
+        </w:numPr>
+        <w:ind w:left="709" w:hanging="357"/>
+      </w:pPr>
+      <w:r>
+        <w:t xml:space="preserve">Click </w:t>
+      </w:r>
+      <w:r>
+        <w:rPr>
+          <w:b/>
+        </w:rPr>
+        <w:t>Install</w:t>
+      </w:r>
+    </w:p>
+    <w:p>
+      <w:pPr>
+        <w:pStyle w:val="ListParagraph"/>
+        <w:numPr>
+          <w:ilvl w:val="0"/>
+          <w:numId w:val="4"/>
+        </w:numPr>
+        <w:ind w:left="709" w:hanging="357"/>
+      </w:pPr>
+      <w:r>
+        <w:t xml:space="preserve">Click </w:t>
+      </w:r>
+      <w:r>
+        <w:rPr>
+          <w:b/>
+        </w:rPr>
+        <w:t>OK</w:t>
+      </w:r>
+    </w:p>
+    <w:p>
+      <w:pPr>
+        <w:pStyle w:val="ListParagraph"/>
+        <w:numPr>
+          <w:ilvl w:val="0"/>
+          <w:numId w:val="4"/>
+        </w:numPr>
+        <w:ind w:left="709" w:hanging="357"/>
+      </w:pPr>
+      <w:r>
+        <w:t>Close the Package window</w:t>
+      </w:r>
+    </w:p>
+    <w:p>
+      <w:pPr>
+        <w:pStyle w:val="ListParagraph"/>
+        <w:numPr>
+          <w:ilvl w:val="0"/>
+          <w:numId w:val="4"/>
+        </w:numPr>
+        <w:ind w:left="709" w:hanging="357"/>
+      </w:pPr>
+      <w:r>
+        <w:t xml:space="preserve">Click </w:t>
+      </w:r>
+      <w:r>
+        <w:rPr>
+          <w:b/>
+        </w:rPr>
+        <w:t>No</w:t>
+      </w:r>
+      <w:r>
+        <w:t xml:space="preserve"> when prompted to save changes</w:t>
+      </w:r>
+    </w:p>
+    <w:p>
+      <w:pPr>
+        <w:pStyle w:val="ListParagraph"/>
+        <w:numPr>
+          <w:ilvl w:val="0"/>
+          <w:numId w:val="4"/>
+        </w:numPr>
+        <w:ind w:left="709" w:hanging="357"/>
+      </w:pPr>
+      <w:r>
+        <w:t xml:space="preserve">Close C++ Builder 5 and select </w:t>
+      </w:r>
+      <w:r>
+        <w:rPr>
+          <w:b/>
+        </w:rPr>
+        <w:t>No</w:t>
+      </w:r>
+      <w:r>
+        <w:t xml:space="preserve"> when prompted to save the project </w:t>
+      </w:r>
+    </w:p>
+    <w:p>
+      <w:pPr>
+        <w:pStyle w:val="Heading2"/>
+      </w:pPr>
+      <w:bookmarkStart w:id="27" w:name="_Toc431058973"/>
+      <w:bookmarkStart w:id="28" w:name="_Toc431148380"/>
+      <w:bookmarkStart w:id="29" w:name="_Toc435563955"/>
+      <w:bookmarkStart w:id="30" w:name="_Toc507888584"/>
+      <w:r>
+        <w:t xml:space="preserve">Install </w:t>
+      </w:r>
+      <w:proofErr w:type="spellStart"/>
+      <w:r>
+        <w:t>ComPort</w:t>
+      </w:r>
+      <w:proofErr w:type="spellEnd"/>
+      <w:r>
+        <w:t xml:space="preserve"> </w:t>
+      </w:r>
+      <w:r>
+        <w:t>Library</w:t>
+      </w:r>
+      <w:r>
+        <w:t xml:space="preserve"> </w:t>
+      </w:r>
+      <w:r>
+        <w:t>[</w:t>
+      </w:r>
+      <w:r>
+        <w:t>2.</w:t>
+      </w:r>
+      <w:r>
+        <w:t>64]</w:t>
+      </w:r>
       <w:bookmarkEnd w:id="27"/>
-    </w:p>
-    <w:p>
-      <w:pPr>
-        <w:pStyle w:val="ListParagraph"/>
-        <w:numPr>
-          <w:ilvl w:val="0"/>
-          <w:numId w:val="4"/>
-        </w:numPr>
-        <w:ind w:left="709" w:hanging="357"/>
-      </w:pPr>
-      <w:r>
-        <w:t xml:space="preserve">Using Windows Explorer, browse to </w:t>
-      </w:r>
-      <w:r>
-        <w:rPr>
-          <w:i/>
-        </w:rPr>
-        <w:t>C:\Borland\CBuilder5\Projects\</w:t>
-      </w:r>
-      <w:r>
-        <w:t xml:space="preserve"> and create a subfolder named </w:t>
-      </w:r>
-      <w:proofErr w:type="spellStart"/>
-      <w:r>
-        <w:rPr>
-          <w:i/>
-        </w:rPr>
-        <w:t>Intermed</w:t>
-      </w:r>
-      <w:proofErr w:type="spellEnd"/>
-    </w:p>
-    <w:p>
-      <w:pPr>
-        <w:pStyle w:val="ListParagraph"/>
-        <w:numPr>
-          <w:ilvl w:val="0"/>
-          <w:numId w:val="4"/>
-        </w:numPr>
-        <w:ind w:left="709" w:hanging="357"/>
-      </w:pPr>
-      <w:r>
-        <w:t>Extract</w:t>
-      </w:r>
-      <w:r>
-        <w:t>, selecting to copy without encryption</w:t>
-      </w:r>
-      <w:r>
-        <w:t xml:space="preserve"> when prompted</w:t>
-      </w:r>
-      <w:r>
-        <w:t>,</w:t>
-      </w:r>
-      <w:r>
-        <w:br/>
-      </w:r>
-      <w:r>
-        <w:rPr>
-          <w:i/>
-        </w:rPr>
-        <w:t>C:\EightyOne\Installation Files\Theme Manager\TMSource</w:t>
-      </w:r>
-      <w:r>
-        <w:rPr>
-          <w:i/>
-        </w:rPr>
-        <w:t>O</w:t>
-      </w:r>
-      <w:r>
-        <w:rPr>
-          <w:i/>
-        </w:rPr>
-        <w:t>nly.zip</w:t>
-      </w:r>
-      <w:r>
-        <w:rPr>
-          <w:i/>
-        </w:rPr>
-        <w:br/>
-      </w:r>
-      <w:r>
-        <w:t>to</w:t>
-      </w:r>
-      <w:r>
-        <w:br/>
-      </w:r>
-      <w:r>
-        <w:rPr>
-          <w:i/>
-        </w:rPr>
-        <w:t>C:\EightyOne\</w:t>
-      </w:r>
-      <w:r>
-        <w:rPr>
-          <w:i/>
-        </w:rPr>
-        <w:t>Components\Theme Manager\</w:t>
-      </w:r>
-    </w:p>
-    <w:p>
-      <w:pPr>
-        <w:pStyle w:val="ListParagraph"/>
-        <w:numPr>
-          <w:ilvl w:val="0"/>
-          <w:numId w:val="4"/>
-        </w:numPr>
-        <w:ind w:left="709" w:hanging="357"/>
-      </w:pPr>
-      <w:r>
-        <w:t>Using the desktop shortcut, run Borland C++ Builder 5</w:t>
-      </w:r>
-    </w:p>
-    <w:p>
-      <w:pPr>
-        <w:pStyle w:val="ListParagraph"/>
-        <w:numPr>
-          <w:ilvl w:val="0"/>
-          <w:numId w:val="4"/>
-        </w:numPr>
-        <w:ind w:left="709" w:hanging="357"/>
-      </w:pPr>
-      <w:r>
-        <w:t>From the File menu, select Open Project</w:t>
-      </w:r>
-    </w:p>
-    <w:p>
-      <w:pPr>
-        <w:pStyle w:val="ListParagraph"/>
-        <w:numPr>
-          <w:ilvl w:val="0"/>
-          <w:numId w:val="4"/>
-        </w:numPr>
-        <w:ind w:left="709" w:hanging="357"/>
-      </w:pPr>
-      <w:r>
-        <w:t xml:space="preserve">Browse to </w:t>
-      </w:r>
-      <w:r>
-        <w:rPr>
-          <w:i/>
-        </w:rPr>
-        <w:t>C:\EightyOne\</w:t>
-      </w:r>
-      <w:r>
-        <w:rPr>
-          <w:i/>
-        </w:rPr>
-        <w:t>Components\</w:t>
-      </w:r>
-      <w:r>
-        <w:rPr>
-          <w:i/>
-        </w:rPr>
-        <w:t>Theme Manager</w:t>
-      </w:r>
-      <w:r>
-        <w:rPr>
-          <w:i/>
-        </w:rPr>
-        <w:t>\</w:t>
-      </w:r>
-      <w:proofErr w:type="spellStart"/>
-      <w:r>
-        <w:rPr>
-          <w:i/>
-        </w:rPr>
-        <w:t>TMSourceOnly</w:t>
-      </w:r>
-      <w:proofErr w:type="spellEnd"/>
-      <w:r>
-        <w:rPr>
-          <w:i/>
-        </w:rPr>
-        <w:t>\</w:t>
-      </w:r>
-      <w:proofErr w:type="spellStart"/>
-      <w:r>
-        <w:rPr>
-          <w:i/>
-        </w:rPr>
-        <w:t>CBuilder</w:t>
-      </w:r>
-      <w:proofErr w:type="spellEnd"/>
-      <w:r>
-        <w:rPr>
-          <w:i/>
-        </w:rPr>
-        <w:t>\</w:t>
-      </w:r>
-    </w:p>
-    <w:p>
-      <w:pPr>
-        <w:pStyle w:val="ListParagraph"/>
-        <w:numPr>
-          <w:ilvl w:val="0"/>
-          <w:numId w:val="4"/>
-        </w:numPr>
-        <w:ind w:left="709" w:hanging="357"/>
-      </w:pPr>
-      <w:r>
-        <w:t xml:space="preserve">Select </w:t>
-      </w:r>
-      <w:r>
-        <w:rPr>
-          <w:i/>
-        </w:rPr>
-        <w:t>ThemeManagerC5.bpk</w:t>
-      </w:r>
-      <w:r>
-        <w:t xml:space="preserve"> and click </w:t>
-      </w:r>
-      <w:r>
-        <w:rPr>
-          <w:b/>
-        </w:rPr>
-        <w:t>Open</w:t>
-      </w:r>
-    </w:p>
-    <w:p>
-      <w:pPr>
-        <w:pStyle w:val="ListParagraph"/>
-        <w:numPr>
-          <w:ilvl w:val="0"/>
-          <w:numId w:val="4"/>
-        </w:numPr>
-        <w:ind w:left="709" w:hanging="357"/>
-      </w:pPr>
-      <w:r>
-        <w:t xml:space="preserve">Click </w:t>
-      </w:r>
-      <w:r>
-        <w:rPr>
-          <w:b/>
-        </w:rPr>
-        <w:t>Compile</w:t>
-      </w:r>
-    </w:p>
-    <w:p>
-      <w:pPr>
-        <w:pStyle w:val="ListParagraph"/>
-        <w:numPr>
-          <w:ilvl w:val="0"/>
-          <w:numId w:val="4"/>
-        </w:numPr>
-        <w:ind w:left="709" w:hanging="357"/>
-      </w:pPr>
-      <w:r>
-        <w:t xml:space="preserve">Click </w:t>
-      </w:r>
-      <w:r>
-        <w:rPr>
-          <w:b/>
-        </w:rPr>
-        <w:t>OK</w:t>
-      </w:r>
-    </w:p>
-    <w:p>
-      <w:pPr>
-        <w:pStyle w:val="ListParagraph"/>
-        <w:numPr>
-          <w:ilvl w:val="0"/>
-          <w:numId w:val="4"/>
-        </w:numPr>
-        <w:ind w:left="709" w:hanging="357"/>
-      </w:pPr>
-      <w:r>
-        <w:t>Close the Package window</w:t>
-      </w:r>
-    </w:p>
-    <w:p>
-      <w:pPr>
-        <w:pStyle w:val="ListParagraph"/>
-        <w:numPr>
-          <w:ilvl w:val="0"/>
-          <w:numId w:val="4"/>
-        </w:numPr>
-        <w:ind w:left="709" w:hanging="357"/>
-      </w:pPr>
-      <w:r>
-        <w:t xml:space="preserve">Click </w:t>
-      </w:r>
-      <w:r>
-        <w:rPr>
-          <w:b/>
-        </w:rPr>
-        <w:t>No</w:t>
-      </w:r>
-      <w:r>
-        <w:t xml:space="preserve"> when prompted to save changes</w:t>
-      </w:r>
-    </w:p>
-    <w:p>
-      <w:pPr>
-        <w:pStyle w:val="ListParagraph"/>
-        <w:numPr>
-          <w:ilvl w:val="0"/>
-          <w:numId w:val="4"/>
-        </w:numPr>
-        <w:ind w:left="709" w:hanging="357"/>
-      </w:pPr>
-      <w:r>
-        <w:t>From the File menu, select Open Project</w:t>
-      </w:r>
-    </w:p>
-    <w:p>
-      <w:pPr>
-        <w:pStyle w:val="ListParagraph"/>
-        <w:numPr>
-          <w:ilvl w:val="0"/>
-          <w:numId w:val="4"/>
-        </w:numPr>
-        <w:ind w:left="709" w:hanging="357"/>
-      </w:pPr>
-      <w:r>
-        <w:t xml:space="preserve">Browse to </w:t>
-      </w:r>
-      <w:r>
-        <w:rPr>
-          <w:i/>
-        </w:rPr>
-        <w:t>C:\EightyOne</w:t>
-      </w:r>
-      <w:r>
-        <w:rPr>
-          <w:i/>
-        </w:rPr>
-        <w:t>\</w:t>
-      </w:r>
-      <w:r>
-        <w:rPr>
-          <w:i/>
-        </w:rPr>
-        <w:t>Components\</w:t>
-      </w:r>
-      <w:r>
-        <w:rPr>
-          <w:i/>
-        </w:rPr>
-        <w:t>Theme Manager</w:t>
-      </w:r>
-      <w:r>
-        <w:rPr>
-          <w:i/>
-        </w:rPr>
-        <w:t>\</w:t>
-      </w:r>
-      <w:proofErr w:type="spellStart"/>
-      <w:r>
-        <w:rPr>
-          <w:i/>
-        </w:rPr>
-        <w:t>TMSourceOnly</w:t>
-      </w:r>
-      <w:proofErr w:type="spellEnd"/>
-      <w:r>
-        <w:rPr>
-          <w:i/>
-        </w:rPr>
-        <w:t>\</w:t>
-      </w:r>
-      <w:proofErr w:type="spellStart"/>
-      <w:r>
-        <w:rPr>
-          <w:i/>
-        </w:rPr>
-        <w:t>CBuilder</w:t>
-      </w:r>
-      <w:proofErr w:type="spellEnd"/>
-      <w:r>
-        <w:rPr>
-          <w:i/>
-        </w:rPr>
-        <w:t>\</w:t>
-      </w:r>
-    </w:p>
-    <w:p>
-      <w:pPr>
-        <w:pStyle w:val="ListParagraph"/>
-        <w:numPr>
-          <w:ilvl w:val="0"/>
-          <w:numId w:val="4"/>
-        </w:numPr>
-        <w:ind w:left="709" w:hanging="357"/>
-      </w:pPr>
-      <w:r>
-        <w:t xml:space="preserve">Select </w:t>
-      </w:r>
-      <w:r>
-        <w:rPr>
-          <w:i/>
-        </w:rPr>
-        <w:t>ThemeManagerC5</w:t>
-      </w:r>
-      <w:r>
-        <w:rPr>
-          <w:i/>
-        </w:rPr>
-        <w:t>D</w:t>
-      </w:r>
-      <w:r>
-        <w:rPr>
-          <w:i/>
-        </w:rPr>
-        <w:t>.bpk</w:t>
-      </w:r>
-      <w:r>
-        <w:t xml:space="preserve"> and click </w:t>
-      </w:r>
-      <w:r>
-        <w:rPr>
-          <w:b/>
-        </w:rPr>
-        <w:t>Open</w:t>
-      </w:r>
-    </w:p>
-    <w:p>
-      <w:pPr>
-        <w:pStyle w:val="ListParagraph"/>
-        <w:numPr>
-          <w:ilvl w:val="0"/>
-          <w:numId w:val="4"/>
-        </w:numPr>
-        <w:ind w:left="709" w:hanging="357"/>
-      </w:pPr>
-      <w:r>
-        <w:t xml:space="preserve">Click </w:t>
-      </w:r>
-      <w:r>
-        <w:rPr>
-          <w:b/>
-        </w:rPr>
-        <w:t>Install</w:t>
-      </w:r>
-    </w:p>
-    <w:p>
-      <w:pPr>
-        <w:pStyle w:val="ListParagraph"/>
-        <w:numPr>
-          <w:ilvl w:val="0"/>
-          <w:numId w:val="4"/>
-        </w:numPr>
-        <w:ind w:left="709" w:hanging="357"/>
-      </w:pPr>
-      <w:r>
-        <w:t xml:space="preserve">Click </w:t>
-      </w:r>
-      <w:r>
-        <w:rPr>
-          <w:b/>
-        </w:rPr>
-        <w:t>OK</w:t>
-      </w:r>
-    </w:p>
-    <w:p>
-      <w:pPr>
-        <w:pStyle w:val="ListParagraph"/>
-        <w:numPr>
-          <w:ilvl w:val="0"/>
-          <w:numId w:val="4"/>
-        </w:numPr>
-        <w:ind w:left="709" w:hanging="357"/>
-      </w:pPr>
-      <w:r>
-        <w:t>Close the Package window</w:t>
-      </w:r>
-    </w:p>
-    <w:p>
-      <w:pPr>
-        <w:pStyle w:val="ListParagraph"/>
-        <w:numPr>
-          <w:ilvl w:val="0"/>
-          <w:numId w:val="4"/>
-        </w:numPr>
-        <w:ind w:left="709" w:hanging="357"/>
-      </w:pPr>
-      <w:r>
-        <w:t xml:space="preserve">Click </w:t>
-      </w:r>
-      <w:r>
-        <w:rPr>
-          <w:b/>
-        </w:rPr>
-        <w:t>No</w:t>
-      </w:r>
-      <w:r>
-        <w:t xml:space="preserve"> when prompted to save changes</w:t>
-      </w:r>
-    </w:p>
-    <w:p>
-      <w:pPr>
-        <w:pStyle w:val="ListParagraph"/>
-        <w:numPr>
-          <w:ilvl w:val="0"/>
-          <w:numId w:val="4"/>
-        </w:numPr>
-        <w:ind w:left="709" w:hanging="357"/>
-      </w:pPr>
-      <w:r>
-        <w:t xml:space="preserve">Close C++ Builder 5 and select </w:t>
-      </w:r>
-      <w:r>
-        <w:rPr>
-          <w:b/>
-        </w:rPr>
-        <w:t>No</w:t>
-      </w:r>
-      <w:r>
-        <w:t xml:space="preserve"> when prompted to save the project </w:t>
-      </w:r>
-    </w:p>
-    <w:p>
-      <w:pPr>
-        <w:pStyle w:val="Heading2"/>
-      </w:pPr>
-      <w:bookmarkStart w:id="28" w:name="_Toc431058973"/>
-      <w:bookmarkStart w:id="29" w:name="_Toc431148380"/>
-      <w:bookmarkStart w:id="30" w:name="_Toc435563955"/>
-      <w:bookmarkStart w:id="31" w:name="_Toc483685959"/>
-      <w:r>
-        <w:t xml:space="preserve">Install </w:t>
-      </w:r>
-      <w:proofErr w:type="spellStart"/>
-      <w:r>
-        <w:t>ComPort</w:t>
-      </w:r>
-      <w:proofErr w:type="spellEnd"/>
-      <w:r>
-        <w:t xml:space="preserve"> </w:t>
-      </w:r>
-      <w:r>
-        <w:t>Library</w:t>
-      </w:r>
-      <w:r>
-        <w:t xml:space="preserve"> </w:t>
-      </w:r>
-      <w:r>
-        <w:t>[</w:t>
-      </w:r>
-      <w:r>
-        <w:t>2.</w:t>
-      </w:r>
-      <w:r>
-        <w:t>64]</w:t>
-      </w:r>
       <w:bookmarkEnd w:id="28"/>
       <w:bookmarkEnd w:id="29"/>
       <w:bookmarkEnd w:id="30"/>
-      <w:bookmarkEnd w:id="31"/>
     </w:p>
     <w:p>
       <w:pPr>
@@ -6098,9 +6167,9 @@
       <w:pPr>
         <w:pStyle w:val="Heading2"/>
       </w:pPr>
-      <w:bookmarkStart w:id="32" w:name="_Toc431148381"/>
-      <w:bookmarkStart w:id="33" w:name="_Toc435563956"/>
-      <w:bookmarkStart w:id="34" w:name="_Toc483685960"/>
+      <w:bookmarkStart w:id="31" w:name="_Toc431148381"/>
+      <w:bookmarkStart w:id="32" w:name="_Toc435563956"/>
+      <w:bookmarkStart w:id="33" w:name="_Toc507888585"/>
       <w:r>
         <w:t xml:space="preserve">Install </w:t>
       </w:r>
@@ -6119,7 +6188,7 @@
       <w:r>
         <w:t>June 2007]</w:t>
       </w:r>
-      <w:bookmarkEnd w:id="34"/>
+      <w:bookmarkEnd w:id="33"/>
     </w:p>
     <w:p>
       <w:pPr>
@@ -6184,12 +6253,12 @@
       <w:pPr>
         <w:pStyle w:val="Heading1"/>
       </w:pPr>
-      <w:bookmarkStart w:id="35" w:name="_Toc431058984"/>
-      <w:bookmarkStart w:id="36" w:name="_Toc431148383"/>
-      <w:bookmarkStart w:id="37" w:name="_Toc483685961"/>
+      <w:bookmarkStart w:id="34" w:name="_Toc431058984"/>
+      <w:bookmarkStart w:id="35" w:name="_Toc431148383"/>
+      <w:bookmarkStart w:id="36" w:name="_Toc507888586"/>
       <w:bookmarkEnd w:id="17"/>
+      <w:bookmarkEnd w:id="31"/>
       <w:bookmarkEnd w:id="32"/>
-      <w:bookmarkEnd w:id="33"/>
       <w:r>
         <w:lastRenderedPageBreak/>
         <w:t xml:space="preserve">Source Code </w:t>
@@ -6197,19 +6266,315 @@
       <w:r>
         <w:t>Compilation</w:t>
       </w:r>
+      <w:bookmarkEnd w:id="36"/>
+    </w:p>
+    <w:p>
+      <w:r>
+        <w:t xml:space="preserve">The </w:t>
+      </w:r>
+      <w:proofErr w:type="spellStart"/>
+      <w:r>
+        <w:t>EightyOne</w:t>
+      </w:r>
+      <w:proofErr w:type="spellEnd"/>
+      <w:r>
+        <w:t xml:space="preserve"> emulator consists of three projects:</w:t>
+      </w:r>
+    </w:p>
+    <w:p>
+      <w:pPr>
+        <w:pStyle w:val="ListParagraph"/>
+        <w:numPr>
+          <w:ilvl w:val="0"/>
+          <w:numId w:val="4"/>
+        </w:numPr>
+        <w:ind w:left="709" w:right="-46" w:hanging="357"/>
+      </w:pPr>
+      <w:r>
+        <w:t>zlib.bpr</w:t>
+      </w:r>
+    </w:p>
+    <w:p>
+      <w:pPr>
+        <w:pStyle w:val="ListParagraph"/>
+        <w:numPr>
+          <w:ilvl w:val="0"/>
+          <w:numId w:val="4"/>
+        </w:numPr>
+        <w:ind w:left="709" w:right="-46" w:hanging="357"/>
+      </w:pPr>
+      <w:r>
+        <w:t>libdsk.bpr</w:t>
+      </w:r>
+    </w:p>
+    <w:p>
+      <w:pPr>
+        <w:pStyle w:val="ListParagraph"/>
+        <w:numPr>
+          <w:ilvl w:val="0"/>
+          <w:numId w:val="4"/>
+        </w:numPr>
+        <w:ind w:left="709" w:right="-46" w:hanging="357"/>
+      </w:pPr>
+      <w:r>
+        <w:t>EightyOne.bpr</w:t>
+      </w:r>
+    </w:p>
+    <w:p>
+      <w:pPr>
+        <w:ind w:right="-46"/>
+      </w:pPr>
+      <w:r>
+        <w:t>Each can be built separately (</w:t>
+      </w:r>
+      <w:r>
+        <w:t xml:space="preserve">in which case </w:t>
+      </w:r>
+      <w:r>
+        <w:t>zlib.bpr and libdsk.bpr must be compiled prior to EightyOne.bpr</w:t>
+      </w:r>
+      <w:r>
+        <w:t>) or a project group file can be used to build all three</w:t>
+      </w:r>
+      <w:r>
+        <w:t xml:space="preserve"> (in which case the build order will automatically be handled)</w:t>
+      </w:r>
+      <w:r>
+        <w:t xml:space="preserve">. </w:t>
+      </w:r>
+      <w:r>
+        <w:t xml:space="preserve">All </w:t>
+      </w:r>
+      <w:r>
+        <w:t>project</w:t>
+      </w:r>
+      <w:r>
+        <w:t>s</w:t>
+      </w:r>
+      <w:r>
+        <w:t xml:space="preserve"> </w:t>
+      </w:r>
+      <w:r>
+        <w:t xml:space="preserve">compile without </w:t>
+      </w:r>
+      <w:r>
+        <w:t xml:space="preserve">build </w:t>
+      </w:r>
+      <w:r>
+        <w:t>warnings</w:t>
+      </w:r>
+      <w:r>
+        <w:t>.</w:t>
+      </w:r>
+    </w:p>
+    <w:p>
+      <w:pPr>
+        <w:pStyle w:val="Heading2"/>
+      </w:pPr>
+      <w:bookmarkStart w:id="37" w:name="_Toc507888587"/>
+      <w:r>
+        <w:t xml:space="preserve">Compile </w:t>
+      </w:r>
+      <w:r>
+        <w:t>All</w:t>
+      </w:r>
+      <w:r>
+        <w:t xml:space="preserve"> Projects</w:t>
+      </w:r>
       <w:bookmarkEnd w:id="37"/>
     </w:p>
     <w:p>
-      <w:r>
-        <w:t xml:space="preserve">The </w:t>
+      <w:pPr>
+        <w:ind w:right="-46"/>
+      </w:pPr>
+      <w:r>
+        <w:t>To compile all projects using the project group file:</w:t>
+      </w:r>
+    </w:p>
+    <w:p>
+      <w:pPr>
+        <w:pStyle w:val="ListParagraph"/>
+        <w:numPr>
+          <w:ilvl w:val="0"/>
+          <w:numId w:val="4"/>
+        </w:numPr>
+        <w:ind w:left="709" w:hanging="357"/>
+      </w:pPr>
+      <w:r>
+        <w:t xml:space="preserve">Using Windows Explorer, browse to </w:t>
+      </w:r>
+      <w:r>
+        <w:rPr>
+          <w:i/>
+        </w:rPr>
+        <w:t>C:\EightyOne\</w:t>
+      </w:r>
+      <w:r>
+        <w:rPr>
+          <w:i/>
+        </w:rPr>
+        <w:t>Source\</w:t>
+      </w:r>
+      <w:r>
+        <w:t xml:space="preserve"> and right click on </w:t>
+      </w:r>
+      <w:r>
+        <w:rPr>
+          <w:i/>
+        </w:rPr>
+        <w:t>EightyOne.bp</w:t>
+      </w:r>
+      <w:r>
+        <w:rPr>
+          <w:i/>
+        </w:rPr>
+        <w:t>g</w:t>
+      </w:r>
+      <w:r>
+        <w:t xml:space="preserve">, select </w:t>
+      </w:r>
+      <w:r>
+        <w:rPr>
+          <w:i/>
+        </w:rPr>
+        <w:t>Send to</w:t>
+      </w:r>
+      <w:r>
+        <w:t xml:space="preserve"> and select </w:t>
+      </w:r>
+      <w:r>
+        <w:rPr>
+          <w:i/>
+        </w:rPr>
+        <w:t>Desktop (create shortcut)</w:t>
+      </w:r>
+    </w:p>
+    <w:p>
+      <w:pPr>
+        <w:pStyle w:val="ListParagraph"/>
+        <w:numPr>
+          <w:ilvl w:val="0"/>
+          <w:numId w:val="4"/>
+        </w:numPr>
+        <w:ind w:left="709" w:right="-46" w:hanging="357"/>
+      </w:pPr>
+      <w:r>
+        <w:t>Double click the EightyOne.bpg shortcut on the desktop to launch Borland C++ Builder 5</w:t>
+      </w:r>
+    </w:p>
+    <w:p>
+      <w:pPr>
+        <w:pStyle w:val="ListParagraph"/>
+        <w:numPr>
+          <w:ilvl w:val="0"/>
+          <w:numId w:val="4"/>
+        </w:numPr>
+        <w:ind w:left="709" w:right="-46" w:hanging="357"/>
+      </w:pPr>
+      <w:r>
+        <w:t>From the Project menu, select  Build All Projects</w:t>
+      </w:r>
+    </w:p>
+    <w:p>
+      <w:pPr>
+        <w:pStyle w:val="Heading2"/>
+      </w:pPr>
+      <w:bookmarkStart w:id="38" w:name="_Toc507888588"/>
+      <w:r>
+        <w:t xml:space="preserve">Compile </w:t>
+      </w:r>
+      <w:r>
+        <w:t xml:space="preserve">Project: </w:t>
       </w:r>
       <w:proofErr w:type="spellStart"/>
       <w:r>
         <w:t>EightyOne</w:t>
       </w:r>
+      <w:bookmarkEnd w:id="34"/>
+      <w:bookmarkEnd w:id="35"/>
+      <w:bookmarkEnd w:id="38"/>
       <w:proofErr w:type="spellEnd"/>
-      <w:r>
-        <w:t xml:space="preserve"> emulator consists of three projects:</w:t>
+    </w:p>
+    <w:p>
+      <w:pPr>
+        <w:ind w:right="-46"/>
+      </w:pPr>
+      <w:r>
+        <w:t xml:space="preserve">Once zlib.bpr and libdsk.bpr have been compiled, it is not necessary to recompile these each time changes are made </w:t>
+      </w:r>
+      <w:r>
+        <w:t xml:space="preserve">solely </w:t>
+      </w:r>
+      <w:r>
+        <w:t>to the emulator. Instead only the EightyOne.bpr project needs to be recompiled, which can be done as follows:</w:t>
+      </w:r>
+    </w:p>
+    <w:p>
+      <w:pPr>
+        <w:pStyle w:val="ListParagraph"/>
+        <w:numPr>
+          <w:ilvl w:val="0"/>
+          <w:numId w:val="4"/>
+        </w:numPr>
+        <w:ind w:left="709" w:hanging="357"/>
+      </w:pPr>
+      <w:r>
+        <w:t xml:space="preserve">Using Windows Explorer, browse to </w:t>
+      </w:r>
+      <w:r>
+        <w:rPr>
+          <w:i/>
+        </w:rPr>
+        <w:t>C:\EightyOne\</w:t>
+      </w:r>
+      <w:r>
+        <w:rPr>
+          <w:i/>
+        </w:rPr>
+        <w:t>Source\</w:t>
+      </w:r>
+      <w:r>
+        <w:t xml:space="preserve"> and right click on </w:t>
+      </w:r>
+      <w:r>
+        <w:rPr>
+          <w:i/>
+        </w:rPr>
+        <w:t>EightyOne.bpr</w:t>
+      </w:r>
+      <w:r>
+        <w:t xml:space="preserve">, select </w:t>
+      </w:r>
+      <w:r>
+        <w:rPr>
+          <w:i/>
+        </w:rPr>
+        <w:t>Send to</w:t>
+      </w:r>
+      <w:r>
+        <w:t xml:space="preserve"> and select </w:t>
+      </w:r>
+      <w:r>
+        <w:rPr>
+          <w:i/>
+        </w:rPr>
+        <w:t>Desktop (create shortcut)</w:t>
+      </w:r>
+    </w:p>
+    <w:p>
+      <w:pPr>
+        <w:pStyle w:val="ListParagraph"/>
+        <w:numPr>
+          <w:ilvl w:val="0"/>
+          <w:numId w:val="4"/>
+        </w:numPr>
+        <w:ind w:left="709" w:hanging="357"/>
+      </w:pPr>
+      <w:r>
+        <w:t>Double c</w:t>
+      </w:r>
+      <w:r>
+        <w:t>lick EightyOne.bpr shortcut on the desktop to run C++ Builder 5</w:t>
       </w:r>
     </w:p>
     <w:p>
@@ -6222,457 +6587,161 @@
         <w:ind w:left="709" w:right="-46" w:hanging="357"/>
       </w:pPr>
       <w:r>
-        <w:t>zlib.bpr</w:t>
-      </w:r>
-    </w:p>
-    <w:p>
-      <w:pPr>
-        <w:pStyle w:val="ListParagraph"/>
-        <w:numPr>
-          <w:ilvl w:val="0"/>
-          <w:numId w:val="4"/>
-        </w:numPr>
-        <w:ind w:left="709" w:right="-46" w:hanging="357"/>
-      </w:pPr>
-      <w:r>
-        <w:t>libdsk.bpr</w:t>
-      </w:r>
-    </w:p>
-    <w:p>
-      <w:pPr>
-        <w:pStyle w:val="ListParagraph"/>
-        <w:numPr>
-          <w:ilvl w:val="0"/>
-          <w:numId w:val="4"/>
-        </w:numPr>
-        <w:ind w:left="709" w:right="-46" w:hanging="357"/>
-      </w:pPr>
-      <w:r>
-        <w:t>EightyOne.bpr</w:t>
-      </w:r>
+        <w:t xml:space="preserve">From the Project menu, select </w:t>
+      </w:r>
+      <w:r>
+        <w:t>B</w:t>
+      </w:r>
+      <w:r>
+        <w:t xml:space="preserve">uild </w:t>
+      </w:r>
+      <w:proofErr w:type="spellStart"/>
+      <w:r>
+        <w:t>EightyOne</w:t>
+      </w:r>
+      <w:proofErr w:type="spellEnd"/>
+    </w:p>
+    <w:p>
+      <w:pPr>
+        <w:pStyle w:val="Heading2"/>
+      </w:pPr>
+      <w:bookmarkStart w:id="39" w:name="_Toc507888589"/>
+      <w:r>
+        <w:t>Suppressing DVD Drive Errors</w:t>
+      </w:r>
+      <w:bookmarkEnd w:id="39"/>
     </w:p>
     <w:p>
       <w:pPr>
         <w:ind w:right="-46"/>
       </w:pPr>
       <w:r>
-        <w:t>Each can be built separately (</w:t>
-      </w:r>
-      <w:r>
-        <w:t xml:space="preserve">in which case </w:t>
-      </w:r>
-      <w:r>
-        <w:t>zlib.bpr and libdsk.bpr must be compiled prior to EightyOne.bpr</w:t>
-      </w:r>
-      <w:r>
-        <w:t>) or a project group file can be used to build all three</w:t>
-      </w:r>
-      <w:r>
-        <w:t xml:space="preserve"> (in which case the build order will automatically be handled)</w:t>
-      </w:r>
-      <w:r>
-        <w:t xml:space="preserve">. </w:t>
-      </w:r>
-      <w:r>
-        <w:t xml:space="preserve">All </w:t>
-      </w:r>
-      <w:r>
-        <w:t>project</w:t>
-      </w:r>
-      <w:r>
-        <w:t>s</w:t>
-      </w:r>
-      <w:r>
-        <w:t xml:space="preserve"> </w:t>
-      </w:r>
-      <w:r>
-        <w:t xml:space="preserve">compile without </w:t>
-      </w:r>
-      <w:r>
-        <w:t xml:space="preserve">build </w:t>
-      </w:r>
-      <w:r>
-        <w:t>warnings</w:t>
-      </w:r>
-      <w:r>
-        <w:t>.</w:t>
-      </w:r>
-    </w:p>
-    <w:p>
-      <w:pPr>
-        <w:pStyle w:val="Heading2"/>
-      </w:pPr>
-      <w:bookmarkStart w:id="38" w:name="_Toc483685962"/>
-      <w:r>
-        <w:t xml:space="preserve">Compile </w:t>
-      </w:r>
-      <w:r>
-        <w:t>All</w:t>
-      </w:r>
-      <w:r>
-        <w:t xml:space="preserve"> Projects</w:t>
-      </w:r>
-      <w:bookmarkEnd w:id="38"/>
-    </w:p>
-    <w:p>
-      <w:pPr>
-        <w:ind w:right="-46"/>
-      </w:pPr>
-      <w:r>
-        <w:t>To compile all projects using the project group file:</w:t>
-      </w:r>
-    </w:p>
-    <w:p>
-      <w:pPr>
-        <w:pStyle w:val="ListParagraph"/>
-        <w:numPr>
-          <w:ilvl w:val="0"/>
-          <w:numId w:val="4"/>
-        </w:numPr>
-        <w:ind w:left="709" w:hanging="357"/>
-      </w:pPr>
-      <w:r>
-        <w:t xml:space="preserve">Using Windows Explorer, browse to </w:t>
-      </w:r>
-      <w:r>
-        <w:rPr>
-          <w:i/>
-        </w:rPr>
-        <w:t>C:\EightyOne\</w:t>
-      </w:r>
-      <w:r>
-        <w:rPr>
-          <w:i/>
-        </w:rPr>
-        <w:t>Source\</w:t>
-      </w:r>
-      <w:r>
-        <w:t xml:space="preserve"> and right click on </w:t>
-      </w:r>
-      <w:r>
-        <w:rPr>
-          <w:i/>
-        </w:rPr>
-        <w:t>EightyOne.bp</w:t>
-      </w:r>
-      <w:r>
-        <w:rPr>
-          <w:i/>
-        </w:rPr>
-        <w:t>g</w:t>
-      </w:r>
-      <w:r>
-        <w:t xml:space="preserve">, select </w:t>
-      </w:r>
-      <w:r>
-        <w:rPr>
-          <w:i/>
-        </w:rPr>
-        <w:t>Send to</w:t>
-      </w:r>
-      <w:r>
-        <w:t xml:space="preserve"> and select </w:t>
-      </w:r>
-      <w:r>
-        <w:rPr>
-          <w:i/>
-        </w:rPr>
-        <w:t>Desktop (create shortcut)</w:t>
-      </w:r>
-    </w:p>
-    <w:p>
-      <w:pPr>
-        <w:pStyle w:val="ListParagraph"/>
-        <w:numPr>
-          <w:ilvl w:val="0"/>
-          <w:numId w:val="4"/>
-        </w:numPr>
-        <w:ind w:left="709" w:right="-46" w:hanging="357"/>
-      </w:pPr>
-      <w:r>
-        <w:t>Double click the EightyOne.bpg shortcut on the desktop to launch Borland C++ Builder 5</w:t>
-      </w:r>
-    </w:p>
-    <w:p>
-      <w:pPr>
-        <w:pStyle w:val="ListParagraph"/>
-        <w:numPr>
-          <w:ilvl w:val="0"/>
-          <w:numId w:val="4"/>
-        </w:numPr>
-        <w:ind w:left="709" w:right="-46" w:hanging="357"/>
-      </w:pPr>
-      <w:r>
-        <w:t>From the Project menu, select  Build All Projects</w:t>
-      </w:r>
-    </w:p>
-    <w:p>
-      <w:pPr>
-        <w:pStyle w:val="Heading2"/>
-      </w:pPr>
-      <w:bookmarkStart w:id="39" w:name="_Toc483685963"/>
-      <w:r>
-        <w:t xml:space="preserve">Compile </w:t>
-      </w:r>
-      <w:r>
-        <w:t xml:space="preserve">Project: </w:t>
+        <w:t xml:space="preserve">When compiling the EightyOne.bpr project, a ‘No Disk’ error may appear with message ‘There is no disk in the drive’. Borland C++ Builder 5 is for some reason attempting to access the DVD it was originally installed from. The error can be ignored by clicking </w:t>
+      </w:r>
+      <w:r>
+        <w:rPr>
+          <w:b/>
+        </w:rPr>
+        <w:t>Continue</w:t>
+      </w:r>
+      <w:r>
+        <w:t>. Alternatively, the error message can be suppressed as follows:</w:t>
+      </w:r>
+    </w:p>
+    <w:p>
+      <w:pPr>
+        <w:pStyle w:val="ListParagraph"/>
+        <w:numPr>
+          <w:ilvl w:val="0"/>
+          <w:numId w:val="4"/>
+        </w:numPr>
+        <w:ind w:left="709" w:hanging="357"/>
+      </w:pPr>
+      <w:r>
+        <w:t>From the start button, type regedit.exe into the search/run box and press Enter</w:t>
+      </w:r>
+    </w:p>
+    <w:p>
+      <w:pPr>
+        <w:pStyle w:val="ListParagraph"/>
+        <w:numPr>
+          <w:ilvl w:val="0"/>
+          <w:numId w:val="4"/>
+        </w:numPr>
+        <w:ind w:left="709" w:hanging="357"/>
+      </w:pPr>
+      <w:r>
+        <w:t xml:space="preserve">Click </w:t>
+      </w:r>
+      <w:r>
+        <w:rPr>
+          <w:b/>
+        </w:rPr>
+        <w:t>Yes</w:t>
+      </w:r>
+      <w:r>
+        <w:t xml:space="preserve"> if the User Account Control dialog pops up</w:t>
+      </w:r>
+    </w:p>
+    <w:p>
+      <w:pPr>
+        <w:pStyle w:val="ListParagraph"/>
+        <w:numPr>
+          <w:ilvl w:val="0"/>
+          <w:numId w:val="4"/>
+        </w:numPr>
+        <w:ind w:left="709" w:hanging="357"/>
+        <w:rPr>
+          <w:i/>
+        </w:rPr>
+      </w:pPr>
+      <w:r>
+        <w:t xml:space="preserve">Browse to </w:t>
+      </w:r>
+      <w:r>
+        <w:rPr>
+          <w:i/>
+        </w:rPr>
+        <w:t>HKEY_LOCAL_MACHINE\SYSTEM\</w:t>
       </w:r>
       <w:proofErr w:type="spellStart"/>
       <w:r>
-        <w:t>EightyOne</w:t>
-      </w:r>
-      <w:bookmarkEnd w:id="35"/>
-      <w:bookmarkEnd w:id="36"/>
-      <w:bookmarkEnd w:id="39"/>
+        <w:rPr>
+          <w:i/>
+        </w:rPr>
+        <w:t>CurrentControlSet</w:t>
+      </w:r>
       <w:proofErr w:type="spellEnd"/>
-    </w:p>
-    <w:p>
-      <w:pPr>
-        <w:ind w:right="-46"/>
-      </w:pPr>
-      <w:r>
-        <w:t xml:space="preserve">Once zlib.bpr and libdsk.bpr have been compiled, it is not necessary to recompile these each time changes are made </w:t>
-      </w:r>
-      <w:r>
-        <w:t xml:space="preserve">solely </w:t>
-      </w:r>
-      <w:r>
-        <w:t>to the emulator. Instead only the EightyOne.bpr project needs to be recompiled, which can be done as follows:</w:t>
-      </w:r>
-    </w:p>
-    <w:p>
-      <w:pPr>
-        <w:pStyle w:val="ListParagraph"/>
-        <w:numPr>
-          <w:ilvl w:val="0"/>
-          <w:numId w:val="4"/>
-        </w:numPr>
-        <w:ind w:left="709" w:hanging="357"/>
-      </w:pPr>
-      <w:r>
-        <w:t xml:space="preserve">Using Windows Explorer, browse to </w:t>
-      </w:r>
-      <w:r>
-        <w:rPr>
-          <w:i/>
-        </w:rPr>
-        <w:t>C:\EightyOne\</w:t>
-      </w:r>
-      <w:r>
-        <w:rPr>
-          <w:i/>
-        </w:rPr>
-        <w:t>Source\</w:t>
-      </w:r>
-      <w:r>
-        <w:t xml:space="preserve"> and right click on </w:t>
-      </w:r>
-      <w:r>
-        <w:rPr>
-          <w:i/>
-        </w:rPr>
-        <w:t>EightyOne.bpr</w:t>
-      </w:r>
-      <w:r>
-        <w:t xml:space="preserve">, select </w:t>
-      </w:r>
-      <w:r>
-        <w:rPr>
-          <w:i/>
-        </w:rPr>
-        <w:t>Send to</w:t>
-      </w:r>
-      <w:r>
-        <w:t xml:space="preserve"> and select </w:t>
-      </w:r>
-      <w:r>
-        <w:rPr>
-          <w:i/>
-        </w:rPr>
-        <w:t>Desktop (create shortcut)</w:t>
-      </w:r>
-    </w:p>
-    <w:p>
-      <w:pPr>
-        <w:pStyle w:val="ListParagraph"/>
-        <w:numPr>
-          <w:ilvl w:val="0"/>
-          <w:numId w:val="4"/>
-        </w:numPr>
-        <w:ind w:left="709" w:hanging="357"/>
-      </w:pPr>
-      <w:r>
-        <w:t>Double c</w:t>
-      </w:r>
-      <w:r>
-        <w:t>lick EightyOne.bpr shortcut on the desktop to run C++ Builder 5</w:t>
-      </w:r>
-    </w:p>
-    <w:p>
-      <w:pPr>
-        <w:pStyle w:val="ListParagraph"/>
-        <w:numPr>
-          <w:ilvl w:val="0"/>
-          <w:numId w:val="4"/>
-        </w:numPr>
-        <w:ind w:left="709" w:right="-46" w:hanging="357"/>
-      </w:pPr>
-      <w:r>
-        <w:t xml:space="preserve">From the Project menu, select </w:t>
-      </w:r>
-      <w:r>
-        <w:t>B</w:t>
-      </w:r>
-      <w:r>
-        <w:t xml:space="preserve">uild </w:t>
+      <w:r>
+        <w:rPr>
+          <w:i/>
+        </w:rPr>
+        <w:t>\Control\Windows</w:t>
+      </w:r>
+    </w:p>
+    <w:p>
+      <w:pPr>
+        <w:pStyle w:val="ListParagraph"/>
+        <w:numPr>
+          <w:ilvl w:val="0"/>
+          <w:numId w:val="4"/>
+        </w:numPr>
+        <w:ind w:left="709" w:hanging="357"/>
+      </w:pPr>
+      <w:r>
+        <w:t xml:space="preserve">Double click on entry </w:t>
       </w:r>
       <w:proofErr w:type="spellStart"/>
       <w:r>
-        <w:t>EightyOne</w:t>
+        <w:rPr>
+          <w:i/>
+        </w:rPr>
+        <w:t>ErrorMode</w:t>
       </w:r>
       <w:proofErr w:type="spellEnd"/>
     </w:p>
     <w:p>
       <w:pPr>
-        <w:pStyle w:val="Heading2"/>
-      </w:pPr>
-      <w:bookmarkStart w:id="40" w:name="_Toc483685964"/>
-      <w:r>
-        <w:t>Suppressing DVD Drive Errors</w:t>
-      </w:r>
-      <w:bookmarkEnd w:id="40"/>
-    </w:p>
-    <w:p>
-      <w:pPr>
-        <w:ind w:right="-46"/>
-      </w:pPr>
-      <w:r>
-        <w:t xml:space="preserve">When compiling the EightyOne.bpr project, a ‘No Disk’ error may appear with message ‘There is no disk in the drive’. Borland C++ Builder 5 is for some reason attempting to access the DVD it was originally installed from. The error can be ignored by clicking </w:t>
+        <w:pStyle w:val="ListParagraph"/>
+        <w:numPr>
+          <w:ilvl w:val="0"/>
+          <w:numId w:val="4"/>
+        </w:numPr>
+        <w:ind w:left="709" w:hanging="357"/>
+      </w:pPr>
+      <w:r>
+        <w:t xml:space="preserve">Set the value to </w:t>
+      </w:r>
+      <w:r>
+        <w:t>2</w:t>
+      </w:r>
+      <w:r>
+        <w:t xml:space="preserve"> and click </w:t>
       </w:r>
       <w:r>
         <w:rPr>
           <w:b/>
         </w:rPr>
-        <w:t>Continue</w:t>
-      </w:r>
-      <w:r>
-        <w:t>. Alternatively, the error message can be suppressed as follows:</w:t>
-      </w:r>
-    </w:p>
-    <w:p>
-      <w:pPr>
-        <w:pStyle w:val="ListParagraph"/>
-        <w:numPr>
-          <w:ilvl w:val="0"/>
-          <w:numId w:val="4"/>
-        </w:numPr>
-        <w:ind w:left="709" w:hanging="357"/>
-      </w:pPr>
-      <w:r>
-        <w:t>From the start button, type regedit.exe into the search/run box and press Enter</w:t>
-      </w:r>
-    </w:p>
-    <w:p>
-      <w:pPr>
-        <w:pStyle w:val="ListParagraph"/>
-        <w:numPr>
-          <w:ilvl w:val="0"/>
-          <w:numId w:val="4"/>
-        </w:numPr>
-        <w:ind w:left="709" w:hanging="357"/>
-      </w:pPr>
-      <w:r>
-        <w:t xml:space="preserve">Click </w:t>
-      </w:r>
-      <w:r>
-        <w:rPr>
-          <w:b/>
-        </w:rPr>
-        <w:t>Yes</w:t>
-      </w:r>
-      <w:r>
-        <w:t xml:space="preserve"> if the User Account Control dialog pops up</w:t>
-      </w:r>
-    </w:p>
-    <w:p>
-      <w:pPr>
-        <w:pStyle w:val="ListParagraph"/>
-        <w:numPr>
-          <w:ilvl w:val="0"/>
-          <w:numId w:val="4"/>
-        </w:numPr>
-        <w:ind w:left="709" w:hanging="357"/>
-        <w:rPr>
-          <w:i/>
-        </w:rPr>
-      </w:pPr>
-      <w:r>
-        <w:t xml:space="preserve">Browse to </w:t>
-      </w:r>
-      <w:r>
-        <w:rPr>
-          <w:i/>
-        </w:rPr>
-        <w:t>HKEY_LOCAL_MACHINE\SYSTEM\</w:t>
-      </w:r>
-      <w:proofErr w:type="spellStart"/>
-      <w:r>
-        <w:rPr>
-          <w:i/>
-        </w:rPr>
-        <w:t>CurrentControlSet</w:t>
-      </w:r>
-      <w:proofErr w:type="spellEnd"/>
-      <w:r>
-        <w:rPr>
-          <w:i/>
-        </w:rPr>
-        <w:t>\Control\Windows</w:t>
-      </w:r>
-    </w:p>
-    <w:p>
-      <w:pPr>
-        <w:pStyle w:val="ListParagraph"/>
-        <w:numPr>
-          <w:ilvl w:val="0"/>
-          <w:numId w:val="4"/>
-        </w:numPr>
-        <w:ind w:left="709" w:hanging="357"/>
-      </w:pPr>
-      <w:r>
-        <w:t xml:space="preserve">Double click on entry </w:t>
-      </w:r>
-      <w:proofErr w:type="spellStart"/>
-      <w:r>
-        <w:rPr>
-          <w:i/>
-        </w:rPr>
-        <w:t>ErrorMode</w:t>
-      </w:r>
-      <w:proofErr w:type="spellEnd"/>
-    </w:p>
-    <w:p>
-      <w:pPr>
-        <w:pStyle w:val="ListParagraph"/>
-        <w:numPr>
-          <w:ilvl w:val="0"/>
-          <w:numId w:val="4"/>
-        </w:numPr>
-        <w:ind w:left="709" w:hanging="357"/>
-      </w:pPr>
-      <w:r>
-        <w:t xml:space="preserve">Set the value to </w:t>
-      </w:r>
-      <w:r>
-        <w:t>2</w:t>
-      </w:r>
-      <w:r>
-        <w:t xml:space="preserve"> and click </w:t>
-      </w:r>
-      <w:r>
-        <w:rPr>
-          <w:b/>
-        </w:rPr>
         <w:t>OK</w:t>
       </w:r>
     </w:p>
@@ -6706,7 +6775,7 @@
       <w:pPr>
         <w:pStyle w:val="Heading1"/>
       </w:pPr>
-      <w:bookmarkStart w:id="41" w:name="_Toc483685965"/>
+      <w:bookmarkStart w:id="40" w:name="_Toc507888590"/>
       <w:r>
         <w:lastRenderedPageBreak/>
         <w:t xml:space="preserve">Creating New Emulator </w:t>
@@ -6714,51 +6783,280 @@
       <w:r>
         <w:t>Releases</w:t>
       </w:r>
+      <w:bookmarkEnd w:id="40"/>
+    </w:p>
+    <w:p>
+      <w:pPr>
+        <w:pStyle w:val="Heading2"/>
+      </w:pPr>
+      <w:bookmarkStart w:id="41" w:name="_Toc507888591"/>
+      <w:r>
+        <w:t>Relative Paths</w:t>
+      </w:r>
       <w:bookmarkEnd w:id="41"/>
     </w:p>
     <w:p>
+      <w:r>
+        <w:t xml:space="preserve">When new projects, components or libraries are </w:t>
+      </w:r>
+      <w:r>
+        <w:t>introduced</w:t>
+      </w:r>
+      <w:r>
+        <w:t xml:space="preserve">, these </w:t>
+      </w:r>
+      <w:r>
+        <w:t xml:space="preserve">should be </w:t>
+      </w:r>
+      <w:r>
+        <w:t xml:space="preserve">referenced using relative paths within the project settings. This allows the </w:t>
+      </w:r>
+      <w:r>
+        <w:t xml:space="preserve">source to be compiled in a folder other than the recommended </w:t>
+      </w:r>
+      <w:r>
+        <w:t xml:space="preserve">folder of </w:t>
+      </w:r>
+      <w:r>
+        <w:rPr>
+          <w:i/>
+        </w:rPr>
+        <w:t>C:\EightyOne</w:t>
+      </w:r>
+      <w:r>
+        <w:rPr>
+          <w:i/>
+        </w:rPr>
+        <w:t>\</w:t>
+      </w:r>
+      <w:r>
+        <w:t>.</w:t>
+      </w:r>
+    </w:p>
+    <w:p>
       <w:pPr>
         <w:pStyle w:val="Heading2"/>
       </w:pPr>
-      <w:bookmarkStart w:id="42" w:name="_Toc483685966"/>
-      <w:r>
-        <w:t>Relative Paths</w:t>
+      <w:bookmarkStart w:id="42" w:name="_Toc507888592"/>
+      <w:r>
+        <w:t>Warnings</w:t>
       </w:r>
       <w:bookmarkEnd w:id="42"/>
     </w:p>
     <w:p>
       <w:r>
-        <w:t xml:space="preserve">When new projects, components or libraries are </w:t>
-      </w:r>
-      <w:r>
-        <w:t>introduced</w:t>
-      </w:r>
-      <w:r>
-        <w:t xml:space="preserve">, these </w:t>
-      </w:r>
-      <w:r>
-        <w:t xml:space="preserve">should be </w:t>
-      </w:r>
-      <w:r>
-        <w:t xml:space="preserve">referenced using relative paths within the project settings. This allows the </w:t>
-      </w:r>
-      <w:r>
-        <w:t xml:space="preserve">source to be compiled in a folder other than the recommended </w:t>
-      </w:r>
-      <w:r>
-        <w:t xml:space="preserve">folder of </w:t>
-      </w:r>
-      <w:r>
-        <w:rPr>
-          <w:i/>
-        </w:rPr>
-        <w:t>C:\EightyOne</w:t>
-      </w:r>
-      <w:r>
-        <w:rPr>
-          <w:i/>
-        </w:rPr>
-        <w:t>\</w:t>
+        <w:t>Ensure all code compiles in both debug and release mode without warnings using the current warning level settings.</w:t>
+      </w:r>
+      <w:r>
+        <w:t xml:space="preserve"> </w:t>
+      </w:r>
+      <w:r>
+        <w:t xml:space="preserve"> </w:t>
+      </w:r>
+      <w:r>
+        <w:t xml:space="preserve">The strictness of </w:t>
+      </w:r>
+      <w:r>
+        <w:t xml:space="preserve">warning conditions </w:t>
+      </w:r>
+      <w:r>
+        <w:t xml:space="preserve">for each project </w:t>
+      </w:r>
+      <w:r>
+        <w:t>may be increased but should not be lowered.</w:t>
+      </w:r>
+    </w:p>
+    <w:p>
+      <w:pPr>
+        <w:pStyle w:val="Heading2"/>
+      </w:pPr>
+      <w:bookmarkStart w:id="43" w:name="_Toc507888593"/>
+      <w:r>
+        <w:t xml:space="preserve">Increment </w:t>
+      </w:r>
+      <w:r>
+        <w:t>Revision</w:t>
+      </w:r>
+      <w:r>
+        <w:t xml:space="preserve"> Number</w:t>
+      </w:r>
+      <w:bookmarkEnd w:id="43"/>
+    </w:p>
+    <w:p>
+      <w:r>
+        <w:t xml:space="preserve">The </w:t>
+      </w:r>
+      <w:proofErr w:type="spellStart"/>
+      <w:r>
+        <w:t>EightyOne</w:t>
+      </w:r>
+      <w:proofErr w:type="spellEnd"/>
+      <w:r>
+        <w:t xml:space="preserve"> </w:t>
+      </w:r>
+      <w:r>
+        <w:t xml:space="preserve">emulator </w:t>
+      </w:r>
+      <w:r>
+        <w:t>uses a release numbering scheme consisting of a version number and a revision number. The version will always be 1 unless the emulator code is significantly restructured / rewritten. The revision number will increment for every release that is made public. It is not necessary to increment the revision number for non-published development versions</w:t>
+      </w:r>
+      <w:r>
+        <w:t>, but these should not be made public.</w:t>
+      </w:r>
+      <w:bookmarkStart w:id="44" w:name="_GoBack"/>
+      <w:bookmarkEnd w:id="44"/>
+    </w:p>
+    <w:p>
+      <w:r>
+        <w:t xml:space="preserve">Prior to building the project, the revision number must be updated </w:t>
+      </w:r>
+      <w:r>
+        <w:t>as follows:</w:t>
+      </w:r>
+    </w:p>
+    <w:p>
+      <w:pPr>
+        <w:pStyle w:val="ListParagraph"/>
+        <w:numPr>
+          <w:ilvl w:val="0"/>
+          <w:numId w:val="4"/>
+        </w:numPr>
+        <w:ind w:left="709" w:hanging="357"/>
+      </w:pPr>
+      <w:r>
+        <w:t xml:space="preserve">Open </w:t>
+      </w:r>
+      <w:r>
+        <w:t xml:space="preserve">EightyOne.bpr </w:t>
+      </w:r>
+      <w:r>
+        <w:t xml:space="preserve">in </w:t>
+      </w:r>
+      <w:r>
+        <w:t>C++ Builder 5</w:t>
+      </w:r>
+    </w:p>
+    <w:p>
+      <w:pPr>
+        <w:pStyle w:val="ListParagraph"/>
+        <w:numPr>
+          <w:ilvl w:val="0"/>
+          <w:numId w:val="4"/>
+        </w:numPr>
+        <w:ind w:left="709" w:hanging="357"/>
+      </w:pPr>
+      <w:r>
+        <w:t>From the Project menu, select Options</w:t>
+      </w:r>
+    </w:p>
+    <w:p>
+      <w:pPr>
+        <w:pStyle w:val="ListParagraph"/>
+        <w:numPr>
+          <w:ilvl w:val="0"/>
+          <w:numId w:val="4"/>
+        </w:numPr>
+        <w:ind w:left="709" w:hanging="357"/>
+      </w:pPr>
+      <w:r>
+        <w:t>Select the Version Info tab</w:t>
+      </w:r>
+    </w:p>
+    <w:p>
+      <w:pPr>
+        <w:pStyle w:val="ListParagraph"/>
+        <w:numPr>
+          <w:ilvl w:val="0"/>
+          <w:numId w:val="4"/>
+        </w:numPr>
+        <w:ind w:left="709" w:hanging="357"/>
+      </w:pPr>
+      <w:r>
+        <w:t xml:space="preserve">Ensure </w:t>
+      </w:r>
+      <w:r>
+        <w:rPr>
+          <w:i/>
+        </w:rPr>
+        <w:t>Include version information in project</w:t>
+      </w:r>
+      <w:r>
+        <w:t xml:space="preserve"> is checked</w:t>
+      </w:r>
+    </w:p>
+    <w:p>
+      <w:pPr>
+        <w:pStyle w:val="ListParagraph"/>
+        <w:numPr>
+          <w:ilvl w:val="0"/>
+          <w:numId w:val="4"/>
+        </w:numPr>
+        <w:ind w:left="709" w:hanging="357"/>
+      </w:pPr>
+      <w:r>
+        <w:t xml:space="preserve">Increment the </w:t>
+      </w:r>
+      <w:r>
+        <w:rPr>
+          <w:i/>
+        </w:rPr>
+        <w:t>Minor version</w:t>
+      </w:r>
+      <w:r>
+        <w:t xml:space="preserve"> number</w:t>
+      </w:r>
+    </w:p>
+    <w:p>
+      <w:pPr>
+        <w:pStyle w:val="ListParagraph"/>
+        <w:numPr>
+          <w:ilvl w:val="0"/>
+          <w:numId w:val="4"/>
+        </w:numPr>
+        <w:ind w:left="709" w:hanging="357"/>
+      </w:pPr>
+      <w:r>
+        <w:t xml:space="preserve">Click </w:t>
+      </w:r>
+      <w:r>
+        <w:rPr>
+          <w:b/>
+        </w:rPr>
+        <w:t>OK</w:t>
+      </w:r>
+    </w:p>
+    <w:p>
+      <w:pPr>
+        <w:pStyle w:val="ListParagraph"/>
+        <w:numPr>
+          <w:ilvl w:val="0"/>
+          <w:numId w:val="4"/>
+        </w:numPr>
+        <w:ind w:left="709" w:hanging="357"/>
+      </w:pPr>
+      <w:r>
+        <w:t>From the File menu, select Save All</w:t>
+      </w:r>
+    </w:p>
+    <w:p>
+      <w:pPr>
+        <w:pStyle w:val="Heading3"/>
+      </w:pPr>
+      <w:bookmarkStart w:id="45" w:name="_Toc507888594"/>
+      <w:r>
+        <w:t>Test Build</w:t>
+      </w:r>
+      <w:r>
+        <w:t>s</w:t>
+      </w:r>
+      <w:bookmarkEnd w:id="45"/>
+    </w:p>
+    <w:p>
+      <w:r>
+        <w:t>If test builds are created for limited public release then each should have a unique version number to allow it to be identified. To do this the third and fourth version number parts in the project options can be set to non-zero values</w:t>
+      </w:r>
+      <w:r>
+        <w:t xml:space="preserve"> (if the third number part is zero then the fourth number part is ignored)</w:t>
       </w:r>
       <w:r>
         <w:t>.</w:t>
@@ -6766,455 +7064,359 @@
     </w:p>
     <w:p>
       <w:pPr>
+        <w:pStyle w:val="ListParagraph"/>
+        <w:numPr>
+          <w:ilvl w:val="0"/>
+          <w:numId w:val="4"/>
+        </w:numPr>
+        <w:ind w:left="709" w:hanging="357"/>
+      </w:pPr>
+      <w:r>
+        <w:t xml:space="preserve">Open </w:t>
+      </w:r>
+      <w:proofErr w:type="spellStart"/>
+      <w:r>
+        <w:t>EightyOne.bpr</w:t>
+      </w:r>
+      <w:proofErr w:type="spellEnd"/>
+      <w:r>
+        <w:t xml:space="preserve"> </w:t>
+      </w:r>
+      <w:r>
+        <w:t xml:space="preserve">in </w:t>
+      </w:r>
+      <w:r>
+        <w:t>C++ Builder 5</w:t>
+      </w:r>
+    </w:p>
+    <w:p>
+      <w:pPr>
+        <w:pStyle w:val="ListParagraph"/>
+        <w:numPr>
+          <w:ilvl w:val="0"/>
+          <w:numId w:val="4"/>
+        </w:numPr>
+        <w:ind w:left="709" w:hanging="357"/>
+      </w:pPr>
+      <w:r>
+        <w:t>From the Project menu, select Options</w:t>
+      </w:r>
+    </w:p>
+    <w:p>
+      <w:pPr>
+        <w:pStyle w:val="ListParagraph"/>
+        <w:numPr>
+          <w:ilvl w:val="0"/>
+          <w:numId w:val="4"/>
+        </w:numPr>
+        <w:ind w:left="709" w:hanging="357"/>
+      </w:pPr>
+      <w:r>
+        <w:t>Select the Version Info tab</w:t>
+      </w:r>
+    </w:p>
+    <w:p>
+      <w:pPr>
+        <w:pStyle w:val="ListParagraph"/>
+        <w:numPr>
+          <w:ilvl w:val="0"/>
+          <w:numId w:val="4"/>
+        </w:numPr>
+        <w:ind w:left="709" w:hanging="357"/>
+      </w:pPr>
+      <w:r>
+        <w:t xml:space="preserve">Ensure </w:t>
+      </w:r>
+      <w:r>
+        <w:rPr>
+          <w:i/>
+        </w:rPr>
+        <w:t>Include version information in project</w:t>
+      </w:r>
+      <w:r>
+        <w:t xml:space="preserve"> is checked</w:t>
+      </w:r>
+    </w:p>
+    <w:p>
+      <w:pPr>
+        <w:pStyle w:val="ListParagraph"/>
+        <w:numPr>
+          <w:ilvl w:val="0"/>
+          <w:numId w:val="4"/>
+        </w:numPr>
+        <w:ind w:left="709" w:hanging="357"/>
+      </w:pPr>
+      <w:r>
+        <w:t>Set</w:t>
+      </w:r>
+      <w:r>
+        <w:t xml:space="preserve"> the </w:t>
+      </w:r>
+      <w:r>
+        <w:rPr>
+          <w:i/>
+        </w:rPr>
+        <w:t>Release</w:t>
+      </w:r>
+      <w:r>
+        <w:t xml:space="preserve"> number</w:t>
+      </w:r>
+      <w:r>
+        <w:t xml:space="preserve"> to a non-zero value</w:t>
+      </w:r>
+    </w:p>
+    <w:p>
+      <w:pPr>
+        <w:pStyle w:val="ListParagraph"/>
+        <w:numPr>
+          <w:ilvl w:val="0"/>
+          <w:numId w:val="4"/>
+        </w:numPr>
+        <w:ind w:left="709" w:hanging="357"/>
+      </w:pPr>
+      <w:r>
+        <w:t xml:space="preserve">If desired the </w:t>
+      </w:r>
+      <w:r>
+        <w:rPr>
+          <w:i/>
+        </w:rPr>
+        <w:t>Build</w:t>
+      </w:r>
+      <w:r>
+        <w:t xml:space="preserve"> number can also be set to a non-zero value</w:t>
+      </w:r>
+    </w:p>
+    <w:p>
+      <w:pPr>
         <w:pStyle w:val="Heading2"/>
       </w:pPr>
-      <w:bookmarkStart w:id="43" w:name="_Toc483685967"/>
-      <w:r>
-        <w:t>Warnings</w:t>
-      </w:r>
-      <w:bookmarkEnd w:id="43"/>
-    </w:p>
-    <w:p>
-      <w:r>
-        <w:t>Ensure all code compiles in both debug and release mode without warnings using the current warning level settings.</w:t>
-      </w:r>
-      <w:r>
-        <w:t xml:space="preserve"> </w:t>
-      </w:r>
-      <w:r>
-        <w:t xml:space="preserve"> </w:t>
-      </w:r>
-      <w:r>
-        <w:t xml:space="preserve">The strictness of </w:t>
-      </w:r>
-      <w:r>
-        <w:t xml:space="preserve">warning conditions </w:t>
-      </w:r>
-      <w:r>
-        <w:t xml:space="preserve">for each project </w:t>
-      </w:r>
-      <w:r>
-        <w:t>may be increased but should not be lowered.</w:t>
+      <w:bookmarkStart w:id="46" w:name="_Toc507888595"/>
+      <w:r>
+        <w:lastRenderedPageBreak/>
+        <w:t>Select Release Build</w:t>
+      </w:r>
+      <w:bookmarkEnd w:id="46"/>
+    </w:p>
+    <w:p>
+      <w:pPr>
+        <w:keepNext/>
+      </w:pPr>
+      <w:r>
+        <w:t xml:space="preserve">Prior to building the project, ensure that a </w:t>
+      </w:r>
+      <w:r>
+        <w:rPr>
+          <w:i/>
+        </w:rPr>
+        <w:t>release</w:t>
+      </w:r>
+      <w:r>
+        <w:t xml:space="preserve"> build is selected as follows:</w:t>
+      </w:r>
+    </w:p>
+    <w:p>
+      <w:pPr>
+        <w:pStyle w:val="ListParagraph"/>
+        <w:numPr>
+          <w:ilvl w:val="0"/>
+          <w:numId w:val="4"/>
+        </w:numPr>
+        <w:ind w:left="709" w:hanging="357"/>
+      </w:pPr>
+      <w:r>
+        <w:t xml:space="preserve">Open </w:t>
+      </w:r>
+      <w:r>
+        <w:t xml:space="preserve">EightyOne.bpr </w:t>
+      </w:r>
+      <w:r>
+        <w:t xml:space="preserve">in </w:t>
+      </w:r>
+      <w:r>
+        <w:t>C++ Builder 5</w:t>
+      </w:r>
+    </w:p>
+    <w:p>
+      <w:pPr>
+        <w:pStyle w:val="ListParagraph"/>
+        <w:numPr>
+          <w:ilvl w:val="0"/>
+          <w:numId w:val="4"/>
+        </w:numPr>
+        <w:ind w:left="709" w:hanging="357"/>
+      </w:pPr>
+      <w:r>
+        <w:t>From the Project menu, select Options</w:t>
+      </w:r>
+    </w:p>
+    <w:p>
+      <w:pPr>
+        <w:pStyle w:val="ListParagraph"/>
+        <w:numPr>
+          <w:ilvl w:val="0"/>
+          <w:numId w:val="4"/>
+        </w:numPr>
+        <w:ind w:left="709" w:hanging="357"/>
+      </w:pPr>
+      <w:r>
+        <w:t>Select the Compiler tab</w:t>
+      </w:r>
+    </w:p>
+    <w:p>
+      <w:pPr>
+        <w:pStyle w:val="ListParagraph"/>
+        <w:numPr>
+          <w:ilvl w:val="0"/>
+          <w:numId w:val="4"/>
+        </w:numPr>
+        <w:ind w:left="709" w:hanging="357"/>
+      </w:pPr>
+      <w:r>
+        <w:t xml:space="preserve">Click </w:t>
+      </w:r>
+      <w:r>
+        <w:rPr>
+          <w:b/>
+        </w:rPr>
+        <w:t>Release</w:t>
+      </w:r>
+    </w:p>
+    <w:p>
+      <w:pPr>
+        <w:pStyle w:val="ListParagraph"/>
+        <w:numPr>
+          <w:ilvl w:val="0"/>
+          <w:numId w:val="4"/>
+        </w:numPr>
+        <w:ind w:left="709" w:hanging="357"/>
+      </w:pPr>
+      <w:r>
+        <w:t xml:space="preserve">Click </w:t>
+      </w:r>
+      <w:r>
+        <w:rPr>
+          <w:b/>
+        </w:rPr>
+        <w:t>OK</w:t>
+      </w:r>
+    </w:p>
+    <w:p>
+      <w:pPr>
+        <w:pStyle w:val="ListParagraph"/>
+        <w:numPr>
+          <w:ilvl w:val="0"/>
+          <w:numId w:val="4"/>
+        </w:numPr>
+        <w:ind w:left="709" w:hanging="357"/>
+      </w:pPr>
+      <w:r>
+        <w:t>From the File menu, select Save All</w:t>
       </w:r>
     </w:p>
     <w:p>
       <w:pPr>
         <w:pStyle w:val="Heading2"/>
       </w:pPr>
-      <w:bookmarkStart w:id="44" w:name="_Toc483685968"/>
-      <w:r>
-        <w:t xml:space="preserve">Increment </w:t>
+      <w:bookmarkStart w:id="47" w:name="_Toc507888596"/>
+      <w:r>
+        <w:t xml:space="preserve">Update </w:t>
       </w:r>
       <w:r>
         <w:t>Revision</w:t>
       </w:r>
       <w:r>
-        <w:t xml:space="preserve"> Number</w:t>
-      </w:r>
-      <w:bookmarkEnd w:id="44"/>
-    </w:p>
-    <w:p>
-      <w:r>
-        <w:t xml:space="preserve">The </w:t>
+        <w:t xml:space="preserve"> History File</w:t>
+      </w:r>
+      <w:bookmarkEnd w:id="47"/>
+    </w:p>
+    <w:p>
+      <w:r>
+        <w:t>Copy and e</w:t>
+      </w:r>
+      <w:r>
+        <w:t xml:space="preserve">dit the </w:t>
+      </w:r>
+      <w:r>
+        <w:rPr>
+          <w:i/>
+        </w:rPr>
+        <w:t>Revision history.txt</w:t>
+      </w:r>
+      <w:r>
+        <w:t xml:space="preserve"> file from the latest published release and add an entry at the top of the file </w:t>
+      </w:r>
+      <w:r>
+        <w:t>detailing the changes introduced in</w:t>
+      </w:r>
+      <w:r>
+        <w:t xml:space="preserve"> the new revision, following the format established for </w:t>
+      </w:r>
+      <w:r>
+        <w:t>previous</w:t>
+      </w:r>
+      <w:r>
+        <w:t xml:space="preserve"> releases of listing bug fixes first and then enhancements.</w:t>
+      </w:r>
+    </w:p>
+    <w:p>
+      <w:pPr>
+        <w:pStyle w:val="Heading2"/>
+      </w:pPr>
+      <w:bookmarkStart w:id="48" w:name="_Toc507888597"/>
+      <w:r>
+        <w:t>Remove Intermediate Build Artefacts</w:t>
+      </w:r>
+      <w:bookmarkEnd w:id="48"/>
+    </w:p>
+    <w:p>
+      <w:r>
+        <w:t>When creating the source distribution, the following types of files should be omitted:</w:t>
+      </w:r>
+    </w:p>
+    <w:p>
+      <w:pPr>
+        <w:pStyle w:val="ListParagraph"/>
+        <w:numPr>
+          <w:ilvl w:val="0"/>
+          <w:numId w:val="4"/>
+        </w:numPr>
+        <w:ind w:left="709" w:hanging="357"/>
+      </w:pPr>
+      <w:r>
+        <w:t>*.exe</w:t>
+      </w:r>
+    </w:p>
+    <w:p>
+      <w:pPr>
+        <w:pStyle w:val="ListParagraph"/>
+        <w:numPr>
+          <w:ilvl w:val="0"/>
+          <w:numId w:val="4"/>
+        </w:numPr>
+        <w:ind w:left="709" w:hanging="357"/>
+      </w:pPr>
+      <w:r>
+        <w:t>*.lib</w:t>
+      </w:r>
+    </w:p>
+    <w:p>
+      <w:pPr>
+        <w:pStyle w:val="ListParagraph"/>
+        <w:numPr>
+          <w:ilvl w:val="0"/>
+          <w:numId w:val="4"/>
+        </w:numPr>
+        <w:ind w:left="709" w:hanging="357"/>
+      </w:pPr>
+      <w:r>
+        <w:t>*.</w:t>
       </w:r>
       <w:proofErr w:type="spellStart"/>
       <w:r>
-        <w:t>EightyOne</w:t>
+        <w:t>tds</w:t>
       </w:r>
       <w:proofErr w:type="spellEnd"/>
-      <w:r>
-        <w:t xml:space="preserve"> </w:t>
-      </w:r>
-      <w:r>
-        <w:t xml:space="preserve">emulator </w:t>
-      </w:r>
-      <w:r>
-        <w:t>uses a release numbering scheme consisting of a version number and a revision number. The version will always be 1 unless the emulator code is significantly restructured / rewritten. The revision number will increment for every release that is made public. It is not necessary to increment the revision number for non-published development versions</w:t>
-      </w:r>
-      <w:r>
-        <w:t>, but these should not be made public.</w:t>
-      </w:r>
-    </w:p>
-    <w:p>
-      <w:r>
-        <w:t>Prior to building the project, the revision number must be updated in two places</w:t>
-      </w:r>
-      <w:r>
-        <w:t xml:space="preserve"> as follows:</w:t>
-      </w:r>
-    </w:p>
-    <w:p>
-      <w:pPr>
-        <w:pStyle w:val="ListParagraph"/>
-        <w:numPr>
-          <w:ilvl w:val="0"/>
-          <w:numId w:val="4"/>
-        </w:numPr>
-        <w:ind w:left="709" w:hanging="357"/>
-      </w:pPr>
-      <w:r>
-        <w:t xml:space="preserve">Open </w:t>
-      </w:r>
-      <w:r>
-        <w:t xml:space="preserve">EightyOne.bpr </w:t>
-      </w:r>
-      <w:r>
-        <w:t xml:space="preserve">in </w:t>
-      </w:r>
-      <w:r>
-        <w:t>C++ Builder 5</w:t>
-      </w:r>
-    </w:p>
-    <w:p>
-      <w:pPr>
-        <w:pStyle w:val="ListParagraph"/>
-        <w:numPr>
-          <w:ilvl w:val="0"/>
-          <w:numId w:val="4"/>
-        </w:numPr>
-        <w:ind w:left="709" w:hanging="357"/>
-      </w:pPr>
-      <w:r>
-        <w:t>Open source file zx81cofig.h</w:t>
-      </w:r>
-    </w:p>
-    <w:p>
-      <w:pPr>
-        <w:pStyle w:val="ListParagraph"/>
-        <w:numPr>
-          <w:ilvl w:val="0"/>
-          <w:numId w:val="4"/>
-        </w:numPr>
-        <w:ind w:left="709" w:hanging="357"/>
-      </w:pPr>
-      <w:r>
-        <w:t>Edit the #define MINORVERSION and increment the revision number</w:t>
-      </w:r>
-    </w:p>
-    <w:p>
-      <w:pPr>
-        <w:pStyle w:val="ListParagraph"/>
-        <w:numPr>
-          <w:ilvl w:val="0"/>
-          <w:numId w:val="4"/>
-        </w:numPr>
-        <w:ind w:left="709" w:hanging="357"/>
-      </w:pPr>
-      <w:r>
-        <w:t>Save the file</w:t>
-      </w:r>
-    </w:p>
-    <w:p>
-      <w:pPr>
-        <w:pStyle w:val="ListParagraph"/>
-        <w:numPr>
-          <w:ilvl w:val="0"/>
-          <w:numId w:val="4"/>
-        </w:numPr>
-        <w:ind w:left="709" w:hanging="357"/>
-      </w:pPr>
-      <w:r>
-        <w:t>From the Project menu, select Options</w:t>
-      </w:r>
-    </w:p>
-    <w:p>
-      <w:pPr>
-        <w:pStyle w:val="ListParagraph"/>
-        <w:numPr>
-          <w:ilvl w:val="0"/>
-          <w:numId w:val="4"/>
-        </w:numPr>
-        <w:ind w:left="709" w:hanging="357"/>
-      </w:pPr>
-      <w:r>
-        <w:t>Select the Version Info tab</w:t>
-      </w:r>
-    </w:p>
-    <w:p>
-      <w:pPr>
-        <w:pStyle w:val="ListParagraph"/>
-        <w:numPr>
-          <w:ilvl w:val="0"/>
-          <w:numId w:val="4"/>
-        </w:numPr>
-        <w:ind w:left="709" w:hanging="357"/>
-      </w:pPr>
-      <w:r>
-        <w:t xml:space="preserve">Ensure </w:t>
-      </w:r>
-      <w:r>
-        <w:rPr>
-          <w:i/>
-        </w:rPr>
-        <w:t>Include version information in project</w:t>
-      </w:r>
-      <w:r>
-        <w:t xml:space="preserve"> is checked</w:t>
-      </w:r>
-    </w:p>
-    <w:p>
-      <w:pPr>
-        <w:pStyle w:val="ListParagraph"/>
-        <w:numPr>
-          <w:ilvl w:val="0"/>
-          <w:numId w:val="4"/>
-        </w:numPr>
-        <w:ind w:left="709" w:hanging="357"/>
-      </w:pPr>
-      <w:r>
-        <w:t xml:space="preserve">Increment the </w:t>
-      </w:r>
-      <w:r>
-        <w:rPr>
-          <w:i/>
-        </w:rPr>
-        <w:t>Minor version</w:t>
-      </w:r>
-      <w:r>
-        <w:t xml:space="preserve"> number</w:t>
-      </w:r>
-    </w:p>
-    <w:p>
-      <w:pPr>
-        <w:pStyle w:val="ListParagraph"/>
-        <w:numPr>
-          <w:ilvl w:val="0"/>
-          <w:numId w:val="4"/>
-        </w:numPr>
-        <w:ind w:left="709" w:hanging="357"/>
-      </w:pPr>
-      <w:r>
-        <w:t xml:space="preserve">Click </w:t>
-      </w:r>
-      <w:r>
-        <w:rPr>
-          <w:b/>
-        </w:rPr>
-        <w:t>OK</w:t>
-      </w:r>
-    </w:p>
-    <w:p>
-      <w:pPr>
-        <w:pStyle w:val="ListParagraph"/>
-        <w:numPr>
-          <w:ilvl w:val="0"/>
-          <w:numId w:val="4"/>
-        </w:numPr>
-        <w:ind w:left="709" w:hanging="357"/>
-      </w:pPr>
-      <w:r>
-        <w:t>From the File menu, select Save All</w:t>
-      </w:r>
-    </w:p>
-    <w:p>
-      <w:pPr>
-        <w:pStyle w:val="Heading2"/>
-      </w:pPr>
-      <w:bookmarkStart w:id="45" w:name="_Toc483685969"/>
-      <w:r>
-        <w:t>Select Release Build</w:t>
-      </w:r>
-      <w:bookmarkEnd w:id="45"/>
-    </w:p>
-    <w:p>
-      <w:r>
-        <w:t xml:space="preserve">Prior to building the project, ensure that a </w:t>
-      </w:r>
-      <w:r>
-        <w:rPr>
-          <w:i/>
-        </w:rPr>
-        <w:t>release</w:t>
-      </w:r>
-      <w:r>
-        <w:t xml:space="preserve"> build is selected as follows:</w:t>
-      </w:r>
-    </w:p>
-    <w:p>
-      <w:pPr>
-        <w:pStyle w:val="ListParagraph"/>
-        <w:numPr>
-          <w:ilvl w:val="0"/>
-          <w:numId w:val="4"/>
-        </w:numPr>
-        <w:ind w:left="709" w:hanging="357"/>
-      </w:pPr>
-      <w:r>
-        <w:t xml:space="preserve">Open </w:t>
-      </w:r>
-      <w:r>
-        <w:t xml:space="preserve">EightyOne.bpr </w:t>
-      </w:r>
-      <w:r>
-        <w:t xml:space="preserve">in </w:t>
-      </w:r>
-      <w:r>
-        <w:t>C++ Builder 5</w:t>
-      </w:r>
-    </w:p>
-    <w:p>
-      <w:pPr>
-        <w:pStyle w:val="ListParagraph"/>
-        <w:numPr>
-          <w:ilvl w:val="0"/>
-          <w:numId w:val="4"/>
-        </w:numPr>
-        <w:ind w:left="709" w:hanging="357"/>
-      </w:pPr>
-      <w:r>
-        <w:t>From the Project menu, select Options</w:t>
-      </w:r>
-    </w:p>
-    <w:p>
-      <w:pPr>
-        <w:pStyle w:val="ListParagraph"/>
-        <w:numPr>
-          <w:ilvl w:val="0"/>
-          <w:numId w:val="4"/>
-        </w:numPr>
-        <w:ind w:left="709" w:hanging="357"/>
-      </w:pPr>
-      <w:r>
-        <w:t>Select the Compiler tab</w:t>
-      </w:r>
-    </w:p>
-    <w:p>
-      <w:pPr>
-        <w:pStyle w:val="ListParagraph"/>
-        <w:numPr>
-          <w:ilvl w:val="0"/>
-          <w:numId w:val="4"/>
-        </w:numPr>
-        <w:ind w:left="709" w:hanging="357"/>
-      </w:pPr>
-      <w:r>
-        <w:t xml:space="preserve">Click </w:t>
-      </w:r>
-      <w:r>
-        <w:rPr>
-          <w:b/>
-        </w:rPr>
-        <w:t>Release</w:t>
-      </w:r>
-    </w:p>
-    <w:p>
-      <w:pPr>
-        <w:pStyle w:val="ListParagraph"/>
-        <w:numPr>
-          <w:ilvl w:val="0"/>
-          <w:numId w:val="4"/>
-        </w:numPr>
-        <w:ind w:left="709" w:hanging="357"/>
-      </w:pPr>
-      <w:r>
-        <w:t xml:space="preserve">Click </w:t>
-      </w:r>
-      <w:r>
-        <w:rPr>
-          <w:b/>
-        </w:rPr>
-        <w:t>OK</w:t>
-      </w:r>
-    </w:p>
-    <w:p>
-      <w:pPr>
-        <w:pStyle w:val="ListParagraph"/>
-        <w:numPr>
-          <w:ilvl w:val="0"/>
-          <w:numId w:val="4"/>
-        </w:numPr>
-        <w:ind w:left="709" w:hanging="357"/>
-      </w:pPr>
-      <w:r>
-        <w:t>From the File menu, select Save All</w:t>
-      </w:r>
-    </w:p>
-    <w:p>
-      <w:pPr>
-        <w:pStyle w:val="Heading2"/>
-      </w:pPr>
-      <w:bookmarkStart w:id="46" w:name="_Toc483685970"/>
-      <w:r>
-        <w:lastRenderedPageBreak/>
-        <w:t xml:space="preserve">Update </w:t>
-      </w:r>
-      <w:r>
-        <w:t>Revision</w:t>
-      </w:r>
-      <w:r>
-        <w:t xml:space="preserve"> History File</w:t>
-      </w:r>
-      <w:bookmarkEnd w:id="46"/>
-    </w:p>
-    <w:p>
-      <w:r>
-        <w:t>Copy and e</w:t>
-      </w:r>
-      <w:r>
-        <w:t xml:space="preserve">dit the </w:t>
-      </w:r>
-      <w:r>
-        <w:rPr>
-          <w:i/>
-        </w:rPr>
-        <w:t>Revision history.txt</w:t>
-      </w:r>
-      <w:r>
-        <w:t xml:space="preserve"> file from the latest published release and add an entry at the top of the file </w:t>
-      </w:r>
-      <w:r>
-        <w:t>detailing the changes introduced in</w:t>
-      </w:r>
-      <w:r>
-        <w:t xml:space="preserve"> the new revision, following the format established for </w:t>
-      </w:r>
-      <w:r>
-        <w:t>previous</w:t>
-      </w:r>
-      <w:r>
-        <w:t xml:space="preserve"> releases.</w:t>
-      </w:r>
-    </w:p>
-    <w:p>
-      <w:pPr>
-        <w:pStyle w:val="Heading2"/>
-      </w:pPr>
-      <w:bookmarkStart w:id="47" w:name="_Toc483685971"/>
-      <w:r>
-        <w:t>Remove Intermediate Build Artefacts</w:t>
-      </w:r>
-      <w:bookmarkEnd w:id="47"/>
-    </w:p>
-    <w:p>
-      <w:r>
-        <w:t>When creating the source distribution, the following types of files should be omitted:</w:t>
-      </w:r>
-    </w:p>
-    <w:p>
-      <w:pPr>
-        <w:pStyle w:val="ListParagraph"/>
-        <w:numPr>
-          <w:ilvl w:val="0"/>
-          <w:numId w:val="4"/>
-        </w:numPr>
-        <w:ind w:left="709" w:hanging="357"/>
-      </w:pPr>
-      <w:r>
-        <w:t>*.exe</w:t>
-      </w:r>
-    </w:p>
-    <w:p>
-      <w:pPr>
-        <w:pStyle w:val="ListParagraph"/>
-        <w:numPr>
-          <w:ilvl w:val="0"/>
-          <w:numId w:val="4"/>
-        </w:numPr>
-        <w:ind w:left="709" w:hanging="357"/>
-      </w:pPr>
-      <w:r>
-        <w:t>*.lib</w:t>
-      </w:r>
     </w:p>
     <w:p>
       <w:pPr>
@@ -7230,7 +7432,7 @@
       </w:r>
       <w:proofErr w:type="spellStart"/>
       <w:r>
-        <w:t>tds</w:t>
+        <w:t>obj</w:t>
       </w:r>
       <w:proofErr w:type="spellEnd"/>
     </w:p>
@@ -7244,24 +7446,6 @@
         <w:ind w:left="709" w:hanging="357"/>
       </w:pPr>
       <w:r>
-        <w:t>*.</w:t>
-      </w:r>
-      <w:proofErr w:type="spellStart"/>
-      <w:r>
-        <w:t>obj</w:t>
-      </w:r>
-      <w:proofErr w:type="spellEnd"/>
-    </w:p>
-    <w:p>
-      <w:pPr>
-        <w:pStyle w:val="ListParagraph"/>
-        <w:numPr>
-          <w:ilvl w:val="0"/>
-          <w:numId w:val="4"/>
-        </w:numPr>
-        <w:ind w:left="709" w:hanging="357"/>
-      </w:pPr>
-      <w:r>
         <w:t>*.~*</w:t>
       </w:r>
     </w:p>
@@ -7269,7 +7453,7 @@
       <w:pPr>
         <w:pStyle w:val="Heading1"/>
       </w:pPr>
-      <w:bookmarkStart w:id="48" w:name="_Toc483685972"/>
+      <w:bookmarkStart w:id="49" w:name="_Toc507888598"/>
       <w:r>
         <w:lastRenderedPageBreak/>
         <w:t>Appendi</w:t>
@@ -7277,20 +7461,20 @@
       <w:r>
         <w:t>ces</w:t>
       </w:r>
-      <w:bookmarkEnd w:id="48"/>
+      <w:bookmarkEnd w:id="49"/>
     </w:p>
     <w:p>
       <w:pPr>
         <w:pStyle w:val="Heading2"/>
       </w:pPr>
-      <w:bookmarkStart w:id="49" w:name="_Toc483685973"/>
+      <w:bookmarkStart w:id="50" w:name="_Toc507888599"/>
       <w:r>
         <w:t>Component Download</w:t>
       </w:r>
       <w:r>
         <w:t xml:space="preserve"> Sites</w:t>
       </w:r>
-      <w:bookmarkEnd w:id="49"/>
+      <w:bookmarkEnd w:id="50"/>
     </w:p>
     <w:p>
       <w:r>
@@ -7331,7 +7515,7 @@
       <w:pPr>
         <w:pStyle w:val="Heading3"/>
       </w:pPr>
-      <w:bookmarkStart w:id="50" w:name="_Toc483685974"/>
+      <w:bookmarkStart w:id="51" w:name="_Toc507888600"/>
       <w:r>
         <w:t>Download</w:t>
       </w:r>
@@ -7355,7 +7539,7 @@
       <w:r>
         <w:t>)</w:t>
       </w:r>
-      <w:bookmarkEnd w:id="50"/>
+      <w:bookmarkEnd w:id="51"/>
     </w:p>
     <w:p>
       <w:pPr>
@@ -7404,7 +7588,7 @@
       <w:pPr>
         <w:pStyle w:val="Heading3"/>
       </w:pPr>
-      <w:bookmarkStart w:id="51" w:name="_Toc483685975"/>
+      <w:bookmarkStart w:id="52" w:name="_Toc507888601"/>
       <w:r>
         <w:t>Download Office Button 97 [2.16]</w:t>
       </w:r>
@@ -7417,7 +7601,7 @@
       <w:r>
         <w:t xml:space="preserve"> Hosking)</w:t>
       </w:r>
-      <w:bookmarkEnd w:id="51"/>
+      <w:bookmarkEnd w:id="52"/>
     </w:p>
     <w:p>
       <w:pPr>
@@ -7466,7 +7650,7 @@
       <w:pPr>
         <w:pStyle w:val="Heading3"/>
       </w:pPr>
-      <w:bookmarkStart w:id="52" w:name="_Toc483685976"/>
+      <w:bookmarkStart w:id="53" w:name="_Toc507888602"/>
       <w:r>
         <w:t>Download Theme Manager [1.10.1]</w:t>
       </w:r>
@@ -7481,7 +7665,7 @@
       <w:r>
         <w:t>)</w:t>
       </w:r>
-      <w:bookmarkEnd w:id="52"/>
+      <w:bookmarkEnd w:id="53"/>
     </w:p>
     <w:p>
       <w:pPr>
@@ -7530,7 +7714,7 @@
       <w:pPr>
         <w:pStyle w:val="Heading3"/>
       </w:pPr>
-      <w:bookmarkStart w:id="53" w:name="_Toc483685977"/>
+      <w:bookmarkStart w:id="54" w:name="_Toc507888603"/>
       <w:r>
         <w:t xml:space="preserve">Download </w:t>
       </w:r>
@@ -7564,7 +7748,7 @@
       <w:r>
         <w:t>)</w:t>
       </w:r>
-      <w:bookmarkEnd w:id="53"/>
+      <w:bookmarkEnd w:id="54"/>
     </w:p>
     <w:p>
       <w:pPr>
@@ -7621,7 +7805,7 @@
       <w:pPr>
         <w:pStyle w:val="Heading3"/>
       </w:pPr>
-      <w:bookmarkStart w:id="54" w:name="_Toc483685978"/>
+      <w:bookmarkStart w:id="55" w:name="_Toc507888604"/>
       <w:r>
         <w:t>Download DirectDraw [</w:t>
       </w:r>
@@ -7634,7 +7818,7 @@
       <w:r>
         <w:t xml:space="preserve"> (by Microsoft)</w:t>
       </w:r>
-      <w:bookmarkEnd w:id="54"/>
+      <w:bookmarkEnd w:id="55"/>
     </w:p>
     <w:p>
       <w:r>
@@ -8048,24 +8232,24 @@
       <w:pPr>
         <w:pStyle w:val="Heading2"/>
       </w:pPr>
-      <w:bookmarkStart w:id="55" w:name="_Toc483685979"/>
+      <w:bookmarkStart w:id="56" w:name="_Toc507888605"/>
       <w:r>
         <w:t>Component Patch</w:t>
       </w:r>
       <w:r>
         <w:t xml:space="preserve"> Details</w:t>
       </w:r>
-      <w:bookmarkEnd w:id="55"/>
+      <w:bookmarkEnd w:id="56"/>
     </w:p>
     <w:p>
       <w:pPr>
         <w:pStyle w:val="Heading3"/>
       </w:pPr>
-      <w:bookmarkStart w:id="56" w:name="_Toc483685980"/>
+      <w:bookmarkStart w:id="57" w:name="_Toc507888606"/>
       <w:r>
         <w:t>Office Button 97</w:t>
       </w:r>
-      <w:bookmarkEnd w:id="56"/>
+      <w:bookmarkEnd w:id="57"/>
     </w:p>
     <w:p>
       <w:r>
@@ -8081,7 +8265,7 @@
       <w:pPr>
         <w:pStyle w:val="Heading3"/>
       </w:pPr>
-      <w:bookmarkStart w:id="57" w:name="_Toc483685981"/>
+      <w:bookmarkStart w:id="58" w:name="_Toc507888607"/>
       <w:proofErr w:type="spellStart"/>
       <w:r>
         <w:t>ComPort</w:t>
@@ -8090,7 +8274,7 @@
       <w:r>
         <w:t xml:space="preserve"> Library</w:t>
       </w:r>
-      <w:bookmarkEnd w:id="57"/>
+      <w:bookmarkEnd w:id="58"/>
     </w:p>
     <w:p>
       <w:r>
@@ -8575,7 +8759,7 @@
       <w:t xml:space="preserve">Version </w:t>
     </w:r>
     <w:r>
-      <w:t>2.1</w:t>
+      <w:t>2.2</w:t>
     </w:r>
     <w:r>
       <w:tab/>
@@ -8594,7 +8778,7 @@
       <w:rPr>
         <w:noProof/>
       </w:rPr>
-      <w:t>5</w:t>
+      <w:t>9</w:t>
     </w:r>
     <w:r>
       <w:rPr>
@@ -8605,33 +8789,23 @@
     <w:r>
       <w:t xml:space="preserve"> of </w:t>
     </w:r>
-    <w:r>
-      <w:fldChar w:fldCharType="begin"/>
-    </w:r>
-    <w:r>
-      <w:instrText xml:space="preserve"> NUMPAGES  \* Arabic  \* MERGEFORMAT </w:instrText>
-    </w:r>
-    <w:r>
-      <w:fldChar w:fldCharType="separate"/>
-    </w:r>
-    <w:r>
-      <w:rPr>
-        <w:noProof/>
-      </w:rPr>
-      <w:t>11</w:t>
-    </w:r>
-    <w:r>
-      <w:rPr>
-        <w:noProof/>
-      </w:rPr>
-      <w:fldChar w:fldCharType="end"/>
-    </w:r>
+    <w:fldSimple w:instr=" NUMPAGES  \* Arabic  \* MERGEFORMAT ">
+      <w:r>
+        <w:rPr>
+          <w:noProof/>
+        </w:rPr>
+        <w:t>12</w:t>
+      </w:r>
+    </w:fldSimple>
     <w:r>
       <w:tab/>
       <w:t>©2015</w:t>
     </w:r>
     <w:r>
-      <w:t>-2017</w:t>
+      <w:t>-201</w:t>
+    </w:r>
+    <w:r>
+      <w:t>8</w:t>
     </w:r>
     <w:r>
       <w:t xml:space="preserve"> Paul Farrow</w:t>
@@ -10897,7 +11071,7 @@
 </file>
 
 <file path=customXml/itemProps1.xml><?xml version="1.0" encoding="utf-8"?>
-<ds:datastoreItem xmlns:ds="http://schemas.openxmlformats.org/officeDocument/2006/customXml" ds:itemID="{579BEDF9-09C8-4584-8F4D-856A9ABD0633}">
+<ds:datastoreItem xmlns:ds="http://schemas.openxmlformats.org/officeDocument/2006/customXml" ds:itemID="{F8D0EAAF-8F4E-4C02-969B-8218821DDA3F}">
   <ds:schemaRefs>
     <ds:schemaRef ds:uri="http://schemas.openxmlformats.org/officeDocument/2006/bibliography"/>
   </ds:schemaRefs>

</xml_diff>